<commit_message>
Doc: Se avanzaron las dos primeras secciones, estan sin terminar
</commit_message>
<xml_diff>
--- a/Inicio/Propuesta de Desarrollo_Vesta Risk Manager_T-Code.docx
+++ b/Inicio/Propuesta de Desarrollo_Vesta Risk Manager_T-Code.docx
@@ -431,23 +431,7 @@
         <w:pStyle w:val="Sinespaciado"/>
       </w:pPr>
       <w:r>
-        <w:t xml:space="preserve">Agustín </w:t>
-      </w:r>
-      <w:proofErr w:type="spellStart"/>
-      <w:r>
-        <w:t>Collareda</w:t>
-      </w:r>
-      <w:proofErr w:type="spellEnd"/>
-      <w:r>
-        <w:t xml:space="preserve">, Cintia </w:t>
-      </w:r>
-      <w:proofErr w:type="spellStart"/>
-      <w:r>
-        <w:t>Hernandez</w:t>
-      </w:r>
-      <w:proofErr w:type="spellEnd"/>
-      <w:r>
-        <w:t xml:space="preserve"> y Hugo Frey</w:t>
+        <w:t>Agustín Collareda, Cintia Hernandez y Hugo Frey</w:t>
       </w:r>
     </w:p>
     <w:p/>
@@ -903,11 +887,15 @@
       <w:pPr>
         <w:pStyle w:val="TDC1"/>
         <w:rPr>
-          <w:rFonts w:eastAsia="Times New Roman"/>
+          <w:rFonts w:asciiTheme="minorHAnsi" w:eastAsiaTheme="minorEastAsia" w:hAnsiTheme="minorHAnsi" w:cstheme="minorBidi"/>
+          <w:b w:val="0"/>
+          <w:bCs w:val="0"/>
           <w:noProof/>
-          <w:sz w:val="22"/>
-          <w:szCs w:val="22"/>
-          <w:lang w:eastAsia="es-ES"/>
+          <w:kern w:val="2"/>
+          <w:sz w:val="24"/>
+          <w:szCs w:val="24"/>
+          <w:lang w:val="es-AR" w:eastAsia="es-AR"/>
+          <w14:ligatures w14:val="standardContextual"/>
         </w:rPr>
       </w:pPr>
       <w:r>
@@ -919,7 +907,7 @@
       <w:r>
         <w:fldChar w:fldCharType="separate"/>
       </w:r>
-      <w:hyperlink w:anchor="_Toc257629279" w:history="1">
+      <w:hyperlink w:anchor="_Toc176607490" w:history="1">
         <w:r>
           <w:rPr>
             <w:rStyle w:val="Hipervnculo"/>
@@ -946,7 +934,7 @@
             <w:noProof/>
             <w:webHidden/>
           </w:rPr>
-          <w:instrText xml:space="preserve"> PAGEREF _Toc257629279 \h </w:instrText>
+          <w:instrText xml:space="preserve"> PAGEREF _Toc176607490 \h </w:instrText>
         </w:r>
         <w:r>
           <w:rPr>
@@ -981,14 +969,18 @@
       <w:pPr>
         <w:pStyle w:val="TDC2"/>
         <w:rPr>
-          <w:rFonts w:eastAsia="Times New Roman"/>
+          <w:rFonts w:asciiTheme="minorHAnsi" w:eastAsiaTheme="minorEastAsia" w:hAnsiTheme="minorHAnsi" w:cstheme="minorBidi"/>
+          <w:i w:val="0"/>
+          <w:iCs w:val="0"/>
           <w:noProof/>
-          <w:sz w:val="22"/>
-          <w:szCs w:val="22"/>
-          <w:lang w:eastAsia="es-ES"/>
+          <w:kern w:val="2"/>
+          <w:sz w:val="24"/>
+          <w:szCs w:val="24"/>
+          <w:lang w:val="es-AR" w:eastAsia="es-AR"/>
+          <w14:ligatures w14:val="standardContextual"/>
         </w:rPr>
       </w:pPr>
-      <w:hyperlink w:anchor="_Toc257629280" w:history="1">
+      <w:hyperlink w:anchor="_Toc176607491" w:history="1">
         <w:r>
           <w:rPr>
             <w:rStyle w:val="Hipervnculo"/>
@@ -1015,7 +1007,7 @@
             <w:noProof/>
             <w:webHidden/>
           </w:rPr>
-          <w:instrText xml:space="preserve"> PAGEREF _Toc257629280 \h </w:instrText>
+          <w:instrText xml:space="preserve"> PAGEREF _Toc176607491 \h </w:instrText>
         </w:r>
         <w:r>
           <w:rPr>
@@ -1050,14 +1042,18 @@
       <w:pPr>
         <w:pStyle w:val="TDC2"/>
         <w:rPr>
-          <w:rFonts w:eastAsia="Times New Roman"/>
+          <w:rFonts w:asciiTheme="minorHAnsi" w:eastAsiaTheme="minorEastAsia" w:hAnsiTheme="minorHAnsi" w:cstheme="minorBidi"/>
+          <w:i w:val="0"/>
+          <w:iCs w:val="0"/>
           <w:noProof/>
-          <w:sz w:val="22"/>
-          <w:szCs w:val="22"/>
-          <w:lang w:eastAsia="es-ES"/>
+          <w:kern w:val="2"/>
+          <w:sz w:val="24"/>
+          <w:szCs w:val="24"/>
+          <w:lang w:val="es-AR" w:eastAsia="es-AR"/>
+          <w14:ligatures w14:val="standardContextual"/>
         </w:rPr>
       </w:pPr>
-      <w:hyperlink w:anchor="_Toc257629281" w:history="1">
+      <w:hyperlink w:anchor="_Toc176607492" w:history="1">
         <w:r>
           <w:rPr>
             <w:rStyle w:val="Hipervnculo"/>
@@ -1084,7 +1080,7 @@
             <w:noProof/>
             <w:webHidden/>
           </w:rPr>
-          <w:instrText xml:space="preserve"> PAGEREF _Toc257629281 \h </w:instrText>
+          <w:instrText xml:space="preserve"> PAGEREF _Toc176607492 \h </w:instrText>
         </w:r>
         <w:r>
           <w:rPr>
@@ -1119,14 +1115,18 @@
       <w:pPr>
         <w:pStyle w:val="TDC2"/>
         <w:rPr>
-          <w:rFonts w:eastAsia="Times New Roman"/>
+          <w:rFonts w:asciiTheme="minorHAnsi" w:eastAsiaTheme="minorEastAsia" w:hAnsiTheme="minorHAnsi" w:cstheme="minorBidi"/>
+          <w:i w:val="0"/>
+          <w:iCs w:val="0"/>
           <w:noProof/>
-          <w:sz w:val="22"/>
-          <w:szCs w:val="22"/>
-          <w:lang w:eastAsia="es-ES"/>
+          <w:kern w:val="2"/>
+          <w:sz w:val="24"/>
+          <w:szCs w:val="24"/>
+          <w:lang w:val="es-AR" w:eastAsia="es-AR"/>
+          <w14:ligatures w14:val="standardContextual"/>
         </w:rPr>
       </w:pPr>
-      <w:hyperlink w:anchor="_Toc257629282" w:history="1">
+      <w:hyperlink w:anchor="_Toc176607493" w:history="1">
         <w:r>
           <w:rPr>
             <w:rStyle w:val="Hipervnculo"/>
@@ -1153,7 +1153,80 @@
             <w:noProof/>
             <w:webHidden/>
           </w:rPr>
-          <w:instrText xml:space="preserve"> PAGEREF _Toc257629282 \h </w:instrText>
+          <w:instrText xml:space="preserve"> PAGEREF _Toc176607493 \h </w:instrText>
+        </w:r>
+        <w:r>
+          <w:rPr>
+            <w:noProof/>
+            <w:webHidden/>
+          </w:rPr>
+        </w:r>
+        <w:r>
+          <w:rPr>
+            <w:noProof/>
+            <w:webHidden/>
+          </w:rPr>
+          <w:fldChar w:fldCharType="separate"/>
+        </w:r>
+        <w:r>
+          <w:rPr>
+            <w:noProof/>
+            <w:webHidden/>
+          </w:rPr>
+          <w:t>4</w:t>
+        </w:r>
+        <w:r>
+          <w:rPr>
+            <w:noProof/>
+            <w:webHidden/>
+          </w:rPr>
+          <w:fldChar w:fldCharType="end"/>
+        </w:r>
+      </w:hyperlink>
+    </w:p>
+    <w:p>
+      <w:pPr>
+        <w:pStyle w:val="TDC2"/>
+        <w:rPr>
+          <w:rFonts w:asciiTheme="minorHAnsi" w:eastAsiaTheme="minorEastAsia" w:hAnsiTheme="minorHAnsi" w:cstheme="minorBidi"/>
+          <w:i w:val="0"/>
+          <w:iCs w:val="0"/>
+          <w:noProof/>
+          <w:kern w:val="2"/>
+          <w:sz w:val="24"/>
+          <w:szCs w:val="24"/>
+          <w:lang w:val="es-AR" w:eastAsia="es-AR"/>
+          <w14:ligatures w14:val="standardContextual"/>
+        </w:rPr>
+      </w:pPr>
+      <w:hyperlink w:anchor="_Toc176607494" w:history="1">
+        <w:r>
+          <w:rPr>
+            <w:rStyle w:val="Hipervnculo"/>
+            <w:noProof/>
+          </w:rPr>
+          <w:t>Abreviaturas</w:t>
+        </w:r>
+        <w:r>
+          <w:rPr>
+            <w:noProof/>
+            <w:webHidden/>
+          </w:rPr>
+          <w:tab/>
+        </w:r>
+        <w:r>
+          <w:rPr>
+            <w:noProof/>
+            <w:webHidden/>
+          </w:rPr>
+          <w:fldChar w:fldCharType="begin"/>
+        </w:r>
+        <w:r>
+          <w:rPr>
+            <w:noProof/>
+            <w:webHidden/>
+          </w:rPr>
+          <w:instrText xml:space="preserve"> PAGEREF _Toc176607494 \h </w:instrText>
         </w:r>
         <w:r>
           <w:rPr>
@@ -1188,14 +1261,18 @@
       <w:pPr>
         <w:pStyle w:val="TDC1"/>
         <w:rPr>
-          <w:rFonts w:eastAsia="Times New Roman"/>
+          <w:rFonts w:asciiTheme="minorHAnsi" w:eastAsiaTheme="minorEastAsia" w:hAnsiTheme="minorHAnsi" w:cstheme="minorBidi"/>
+          <w:b w:val="0"/>
+          <w:bCs w:val="0"/>
           <w:noProof/>
-          <w:sz w:val="22"/>
-          <w:szCs w:val="22"/>
-          <w:lang w:eastAsia="es-ES"/>
+          <w:kern w:val="2"/>
+          <w:sz w:val="24"/>
+          <w:szCs w:val="24"/>
+          <w:lang w:val="es-AR" w:eastAsia="es-AR"/>
+          <w14:ligatures w14:val="standardContextual"/>
         </w:rPr>
       </w:pPr>
-      <w:hyperlink w:anchor="_Toc257629283" w:history="1">
+      <w:hyperlink w:anchor="_Toc176607495" w:history="1">
         <w:r>
           <w:rPr>
             <w:rStyle w:val="Hipervnculo"/>
@@ -1222,7 +1299,7 @@
             <w:noProof/>
             <w:webHidden/>
           </w:rPr>
-          <w:instrText xml:space="preserve"> PAGEREF _Toc257629283 \h </w:instrText>
+          <w:instrText xml:space="preserve"> PAGEREF _Toc176607495 \h </w:instrText>
         </w:r>
         <w:r>
           <w:rPr>
@@ -1257,14 +1334,18 @@
       <w:pPr>
         <w:pStyle w:val="TDC2"/>
         <w:rPr>
-          <w:rFonts w:eastAsia="Times New Roman"/>
+          <w:rFonts w:asciiTheme="minorHAnsi" w:eastAsiaTheme="minorEastAsia" w:hAnsiTheme="minorHAnsi" w:cstheme="minorBidi"/>
+          <w:i w:val="0"/>
+          <w:iCs w:val="0"/>
           <w:noProof/>
-          <w:sz w:val="22"/>
-          <w:szCs w:val="22"/>
-          <w:lang w:eastAsia="es-ES"/>
+          <w:kern w:val="2"/>
+          <w:sz w:val="24"/>
+          <w:szCs w:val="24"/>
+          <w:lang w:val="es-AR" w:eastAsia="es-AR"/>
+          <w14:ligatures w14:val="standardContextual"/>
         </w:rPr>
       </w:pPr>
-      <w:hyperlink w:anchor="_Toc257629284" w:history="1">
+      <w:hyperlink w:anchor="_Toc176607496" w:history="1">
         <w:r>
           <w:rPr>
             <w:rStyle w:val="Hipervnculo"/>
@@ -1291,7 +1372,7 @@
             <w:noProof/>
             <w:webHidden/>
           </w:rPr>
-          <w:instrText xml:space="preserve"> PAGEREF _Toc257629284 \h </w:instrText>
+          <w:instrText xml:space="preserve"> PAGEREF _Toc176607496 \h </w:instrText>
         </w:r>
         <w:r>
           <w:rPr>
@@ -1326,20 +1407,24 @@
       <w:pPr>
         <w:pStyle w:val="TDC2"/>
         <w:rPr>
-          <w:rFonts w:eastAsia="Times New Roman"/>
+          <w:rFonts w:asciiTheme="minorHAnsi" w:eastAsiaTheme="minorEastAsia" w:hAnsiTheme="minorHAnsi" w:cstheme="minorBidi"/>
+          <w:i w:val="0"/>
+          <w:iCs w:val="0"/>
           <w:noProof/>
-          <w:sz w:val="22"/>
-          <w:szCs w:val="22"/>
-          <w:lang w:eastAsia="es-ES"/>
+          <w:kern w:val="2"/>
+          <w:sz w:val="24"/>
+          <w:szCs w:val="24"/>
+          <w:lang w:val="es-AR" w:eastAsia="es-AR"/>
+          <w14:ligatures w14:val="standardContextual"/>
         </w:rPr>
       </w:pPr>
-      <w:hyperlink w:anchor="_Toc257629285" w:history="1">
+      <w:hyperlink w:anchor="_Toc176607497" w:history="1">
         <w:r>
           <w:rPr>
             <w:rStyle w:val="Hipervnculo"/>
             <w:noProof/>
           </w:rPr>
-          <w:t>Domicilio legal:</w:t>
+          <w:t>Actividad Principal del Equipo de Trabajo:</w:t>
         </w:r>
         <w:r>
           <w:rPr>
@@ -1360,7 +1445,7 @@
             <w:noProof/>
             <w:webHidden/>
           </w:rPr>
-          <w:instrText xml:space="preserve"> PAGEREF _Toc257629285 \h </w:instrText>
+          <w:instrText xml:space="preserve"> PAGEREF _Toc176607497 \h </w:instrText>
         </w:r>
         <w:r>
           <w:rPr>
@@ -1380,7 +1465,7 @@
             <w:noProof/>
             <w:webHidden/>
           </w:rPr>
-          <w:t>4</w:t>
+          <w:t>5</w:t>
         </w:r>
         <w:r>
           <w:rPr>
@@ -1395,20 +1480,24 @@
       <w:pPr>
         <w:pStyle w:val="TDC2"/>
         <w:rPr>
-          <w:rFonts w:eastAsia="Times New Roman"/>
+          <w:rFonts w:asciiTheme="minorHAnsi" w:eastAsiaTheme="minorEastAsia" w:hAnsiTheme="minorHAnsi" w:cstheme="minorBidi"/>
+          <w:i w:val="0"/>
+          <w:iCs w:val="0"/>
           <w:noProof/>
-          <w:sz w:val="22"/>
-          <w:szCs w:val="22"/>
-          <w:lang w:eastAsia="es-ES"/>
+          <w:kern w:val="2"/>
+          <w:sz w:val="24"/>
+          <w:szCs w:val="24"/>
+          <w:lang w:val="es-AR" w:eastAsia="es-AR"/>
+          <w14:ligatures w14:val="standardContextual"/>
         </w:rPr>
       </w:pPr>
-      <w:hyperlink w:anchor="_Toc257629286" w:history="1">
+      <w:hyperlink w:anchor="_Toc176607498" w:history="1">
         <w:r>
           <w:rPr>
             <w:rStyle w:val="Hipervnculo"/>
             <w:noProof/>
           </w:rPr>
-          <w:t>Actividad Principal del Equipo de Trabajo:</w:t>
+          <w:t>Antecedentes Vinculados a la Temática</w:t>
         </w:r>
         <w:r>
           <w:rPr>
@@ -1429,7 +1518,7 @@
             <w:noProof/>
             <w:webHidden/>
           </w:rPr>
-          <w:instrText xml:space="preserve"> PAGEREF _Toc257629286 \h </w:instrText>
+          <w:instrText xml:space="preserve"> PAGEREF _Toc176607498 \h </w:instrText>
         </w:r>
         <w:r>
           <w:rPr>
@@ -1449,7 +1538,80 @@
             <w:noProof/>
             <w:webHidden/>
           </w:rPr>
-          <w:t>4</w:t>
+          <w:t>5</w:t>
+        </w:r>
+        <w:r>
+          <w:rPr>
+            <w:noProof/>
+            <w:webHidden/>
+          </w:rPr>
+          <w:fldChar w:fldCharType="end"/>
+        </w:r>
+      </w:hyperlink>
+    </w:p>
+    <w:p>
+      <w:pPr>
+        <w:pStyle w:val="TDC1"/>
+        <w:rPr>
+          <w:rFonts w:asciiTheme="minorHAnsi" w:eastAsiaTheme="minorEastAsia" w:hAnsiTheme="minorHAnsi" w:cstheme="minorBidi"/>
+          <w:b w:val="0"/>
+          <w:bCs w:val="0"/>
+          <w:noProof/>
+          <w:kern w:val="2"/>
+          <w:sz w:val="24"/>
+          <w:szCs w:val="24"/>
+          <w:lang w:val="es-AR" w:eastAsia="es-AR"/>
+          <w14:ligatures w14:val="standardContextual"/>
+        </w:rPr>
+      </w:pPr>
+      <w:hyperlink w:anchor="_Toc176607499" w:history="1">
+        <w:r>
+          <w:rPr>
+            <w:rStyle w:val="Hipervnculo"/>
+            <w:noProof/>
+          </w:rPr>
+          <w:t>Propuesta</w:t>
+        </w:r>
+        <w:r>
+          <w:rPr>
+            <w:noProof/>
+            <w:webHidden/>
+          </w:rPr>
+          <w:tab/>
+        </w:r>
+        <w:r>
+          <w:rPr>
+            <w:noProof/>
+            <w:webHidden/>
+          </w:rPr>
+          <w:fldChar w:fldCharType="begin"/>
+        </w:r>
+        <w:r>
+          <w:rPr>
+            <w:noProof/>
+            <w:webHidden/>
+          </w:rPr>
+          <w:instrText xml:space="preserve"> PAGEREF _Toc176607499 \h </w:instrText>
+        </w:r>
+        <w:r>
+          <w:rPr>
+            <w:noProof/>
+            <w:webHidden/>
+          </w:rPr>
+        </w:r>
+        <w:r>
+          <w:rPr>
+            <w:noProof/>
+            <w:webHidden/>
+          </w:rPr>
+          <w:fldChar w:fldCharType="separate"/>
+        </w:r>
+        <w:r>
+          <w:rPr>
+            <w:noProof/>
+            <w:webHidden/>
+          </w:rPr>
+          <w:t>5</w:t>
         </w:r>
         <w:r>
           <w:rPr>
@@ -1464,20 +1626,24 @@
       <w:pPr>
         <w:pStyle w:val="TDC2"/>
         <w:rPr>
-          <w:rFonts w:eastAsia="Times New Roman"/>
+          <w:rFonts w:asciiTheme="minorHAnsi" w:eastAsiaTheme="minorEastAsia" w:hAnsiTheme="minorHAnsi" w:cstheme="minorBidi"/>
+          <w:i w:val="0"/>
+          <w:iCs w:val="0"/>
           <w:noProof/>
-          <w:sz w:val="22"/>
-          <w:szCs w:val="22"/>
-          <w:lang w:eastAsia="es-ES"/>
+          <w:kern w:val="2"/>
+          <w:sz w:val="24"/>
+          <w:szCs w:val="24"/>
+          <w:lang w:val="es-AR" w:eastAsia="es-AR"/>
+          <w14:ligatures w14:val="standardContextual"/>
         </w:rPr>
       </w:pPr>
-      <w:hyperlink w:anchor="_Toc257629287" w:history="1">
+      <w:hyperlink w:anchor="_Toc176607500" w:history="1">
         <w:r>
           <w:rPr>
             <w:rStyle w:val="Hipervnculo"/>
             <w:noProof/>
           </w:rPr>
-          <w:t>Antecedentes Vinculados a la Temática</w:t>
+          <w:t>Análisis Técnico</w:t>
         </w:r>
         <w:r>
           <w:rPr>
@@ -1498,7 +1664,7 @@
             <w:noProof/>
             <w:webHidden/>
           </w:rPr>
-          <w:instrText xml:space="preserve"> PAGEREF _Toc257629287 \h </w:instrText>
+          <w:instrText xml:space="preserve"> PAGEREF _Toc176607500 \h </w:instrText>
         </w:r>
         <w:r>
           <w:rPr>
@@ -1519,6 +1685,507 @@
             <w:webHidden/>
           </w:rPr>
           <w:t>5</w:t>
+        </w:r>
+        <w:r>
+          <w:rPr>
+            <w:noProof/>
+            <w:webHidden/>
+          </w:rPr>
+          <w:fldChar w:fldCharType="end"/>
+        </w:r>
+      </w:hyperlink>
+    </w:p>
+    <w:p>
+      <w:pPr>
+        <w:pStyle w:val="TDC3"/>
+        <w:rPr>
+          <w:rFonts w:asciiTheme="minorHAnsi" w:eastAsiaTheme="minorEastAsia" w:hAnsiTheme="minorHAnsi" w:cstheme="minorBidi"/>
+          <w:noProof/>
+          <w:kern w:val="2"/>
+          <w:sz w:val="24"/>
+          <w:szCs w:val="24"/>
+          <w:lang w:val="es-AR" w:eastAsia="es-AR"/>
+          <w14:ligatures w14:val="standardContextual"/>
+        </w:rPr>
+      </w:pPr>
+      <w:hyperlink w:anchor="_Toc176607501" w:history="1">
+        <w:r>
+          <w:rPr>
+            <w:rStyle w:val="Hipervnculo"/>
+            <w:noProof/>
+          </w:rPr>
+          <w:t>Definición de problema:</w:t>
+        </w:r>
+        <w:r>
+          <w:rPr>
+            <w:noProof/>
+            <w:webHidden/>
+          </w:rPr>
+          <w:tab/>
+        </w:r>
+        <w:r>
+          <w:rPr>
+            <w:noProof/>
+            <w:webHidden/>
+          </w:rPr>
+          <w:fldChar w:fldCharType="begin"/>
+        </w:r>
+        <w:r>
+          <w:rPr>
+            <w:noProof/>
+            <w:webHidden/>
+          </w:rPr>
+          <w:instrText xml:space="preserve"> PAGEREF _Toc176607501 \h </w:instrText>
+        </w:r>
+        <w:r>
+          <w:rPr>
+            <w:noProof/>
+            <w:webHidden/>
+          </w:rPr>
+        </w:r>
+        <w:r>
+          <w:rPr>
+            <w:noProof/>
+            <w:webHidden/>
+          </w:rPr>
+          <w:fldChar w:fldCharType="separate"/>
+        </w:r>
+        <w:r>
+          <w:rPr>
+            <w:noProof/>
+            <w:webHidden/>
+          </w:rPr>
+          <w:t>5</w:t>
+        </w:r>
+        <w:r>
+          <w:rPr>
+            <w:noProof/>
+            <w:webHidden/>
+          </w:rPr>
+          <w:fldChar w:fldCharType="end"/>
+        </w:r>
+      </w:hyperlink>
+    </w:p>
+    <w:p>
+      <w:pPr>
+        <w:pStyle w:val="TDC3"/>
+        <w:rPr>
+          <w:rFonts w:asciiTheme="minorHAnsi" w:eastAsiaTheme="minorEastAsia" w:hAnsiTheme="minorHAnsi" w:cstheme="minorBidi"/>
+          <w:noProof/>
+          <w:kern w:val="2"/>
+          <w:sz w:val="24"/>
+          <w:szCs w:val="24"/>
+          <w:lang w:val="es-AR" w:eastAsia="es-AR"/>
+          <w14:ligatures w14:val="standardContextual"/>
+        </w:rPr>
+      </w:pPr>
+      <w:hyperlink w:anchor="_Toc176607502" w:history="1">
+        <w:r>
+          <w:rPr>
+            <w:rStyle w:val="Hipervnculo"/>
+            <w:noProof/>
+          </w:rPr>
+          <w:t>Características actuales del sistema</w:t>
+        </w:r>
+        <w:r>
+          <w:rPr>
+            <w:noProof/>
+            <w:webHidden/>
+          </w:rPr>
+          <w:tab/>
+        </w:r>
+        <w:r>
+          <w:rPr>
+            <w:noProof/>
+            <w:webHidden/>
+          </w:rPr>
+          <w:fldChar w:fldCharType="begin"/>
+        </w:r>
+        <w:r>
+          <w:rPr>
+            <w:noProof/>
+            <w:webHidden/>
+          </w:rPr>
+          <w:instrText xml:space="preserve"> PAGEREF _Toc176607502 \h </w:instrText>
+        </w:r>
+        <w:r>
+          <w:rPr>
+            <w:noProof/>
+            <w:webHidden/>
+          </w:rPr>
+        </w:r>
+        <w:r>
+          <w:rPr>
+            <w:noProof/>
+            <w:webHidden/>
+          </w:rPr>
+          <w:fldChar w:fldCharType="separate"/>
+        </w:r>
+        <w:r>
+          <w:rPr>
+            <w:noProof/>
+            <w:webHidden/>
+          </w:rPr>
+          <w:t>5</w:t>
+        </w:r>
+        <w:r>
+          <w:rPr>
+            <w:noProof/>
+            <w:webHidden/>
+          </w:rPr>
+          <w:fldChar w:fldCharType="end"/>
+        </w:r>
+      </w:hyperlink>
+    </w:p>
+    <w:p>
+      <w:pPr>
+        <w:pStyle w:val="TDC3"/>
+        <w:rPr>
+          <w:rFonts w:asciiTheme="minorHAnsi" w:eastAsiaTheme="minorEastAsia" w:hAnsiTheme="minorHAnsi" w:cstheme="minorBidi"/>
+          <w:noProof/>
+          <w:kern w:val="2"/>
+          <w:sz w:val="24"/>
+          <w:szCs w:val="24"/>
+          <w:lang w:val="es-AR" w:eastAsia="es-AR"/>
+          <w14:ligatures w14:val="standardContextual"/>
+        </w:rPr>
+      </w:pPr>
+      <w:hyperlink w:anchor="_Toc176607503" w:history="1">
+        <w:r>
+          <w:rPr>
+            <w:rStyle w:val="Hipervnculo"/>
+            <w:noProof/>
+          </w:rPr>
+          <w:t>Descripción de procesos actuales</w:t>
+        </w:r>
+        <w:r>
+          <w:rPr>
+            <w:noProof/>
+            <w:webHidden/>
+          </w:rPr>
+          <w:tab/>
+        </w:r>
+        <w:r>
+          <w:rPr>
+            <w:noProof/>
+            <w:webHidden/>
+          </w:rPr>
+          <w:fldChar w:fldCharType="begin"/>
+        </w:r>
+        <w:r>
+          <w:rPr>
+            <w:noProof/>
+            <w:webHidden/>
+          </w:rPr>
+          <w:instrText xml:space="preserve"> PAGEREF _Toc176607503 \h </w:instrText>
+        </w:r>
+        <w:r>
+          <w:rPr>
+            <w:noProof/>
+            <w:webHidden/>
+          </w:rPr>
+        </w:r>
+        <w:r>
+          <w:rPr>
+            <w:noProof/>
+            <w:webHidden/>
+          </w:rPr>
+          <w:fldChar w:fldCharType="separate"/>
+        </w:r>
+        <w:r>
+          <w:rPr>
+            <w:noProof/>
+            <w:webHidden/>
+          </w:rPr>
+          <w:t>6</w:t>
+        </w:r>
+        <w:r>
+          <w:rPr>
+            <w:noProof/>
+            <w:webHidden/>
+          </w:rPr>
+          <w:fldChar w:fldCharType="end"/>
+        </w:r>
+      </w:hyperlink>
+    </w:p>
+    <w:p>
+      <w:pPr>
+        <w:pStyle w:val="TDC3"/>
+        <w:rPr>
+          <w:rFonts w:asciiTheme="minorHAnsi" w:eastAsiaTheme="minorEastAsia" w:hAnsiTheme="minorHAnsi" w:cstheme="minorBidi"/>
+          <w:noProof/>
+          <w:kern w:val="2"/>
+          <w:sz w:val="24"/>
+          <w:szCs w:val="24"/>
+          <w:lang w:val="es-AR" w:eastAsia="es-AR"/>
+          <w14:ligatures w14:val="standardContextual"/>
+        </w:rPr>
+      </w:pPr>
+      <w:hyperlink w:anchor="_Toc176607504" w:history="1">
+        <w:r>
+          <w:rPr>
+            <w:rStyle w:val="Hipervnculo"/>
+            <w:noProof/>
+          </w:rPr>
+          <w:t>Requisitos detectados</w:t>
+        </w:r>
+        <w:r>
+          <w:rPr>
+            <w:noProof/>
+            <w:webHidden/>
+          </w:rPr>
+          <w:tab/>
+        </w:r>
+        <w:r>
+          <w:rPr>
+            <w:noProof/>
+            <w:webHidden/>
+          </w:rPr>
+          <w:fldChar w:fldCharType="begin"/>
+        </w:r>
+        <w:r>
+          <w:rPr>
+            <w:noProof/>
+            <w:webHidden/>
+          </w:rPr>
+          <w:instrText xml:space="preserve"> PAGEREF _Toc176607504 \h </w:instrText>
+        </w:r>
+        <w:r>
+          <w:rPr>
+            <w:noProof/>
+            <w:webHidden/>
+          </w:rPr>
+        </w:r>
+        <w:r>
+          <w:rPr>
+            <w:noProof/>
+            <w:webHidden/>
+          </w:rPr>
+          <w:fldChar w:fldCharType="separate"/>
+        </w:r>
+        <w:r>
+          <w:rPr>
+            <w:noProof/>
+            <w:webHidden/>
+          </w:rPr>
+          <w:t>6</w:t>
+        </w:r>
+        <w:r>
+          <w:rPr>
+            <w:noProof/>
+            <w:webHidden/>
+          </w:rPr>
+          <w:fldChar w:fldCharType="end"/>
+        </w:r>
+      </w:hyperlink>
+    </w:p>
+    <w:p>
+      <w:pPr>
+        <w:pStyle w:val="TDC2"/>
+        <w:rPr>
+          <w:rFonts w:asciiTheme="minorHAnsi" w:eastAsiaTheme="minorEastAsia" w:hAnsiTheme="minorHAnsi" w:cstheme="minorBidi"/>
+          <w:i w:val="0"/>
+          <w:iCs w:val="0"/>
+          <w:noProof/>
+          <w:kern w:val="2"/>
+          <w:sz w:val="24"/>
+          <w:szCs w:val="24"/>
+          <w:lang w:val="es-AR" w:eastAsia="es-AR"/>
+          <w14:ligatures w14:val="standardContextual"/>
+        </w:rPr>
+      </w:pPr>
+      <w:hyperlink w:anchor="_Toc176607505" w:history="1">
+        <w:r>
+          <w:rPr>
+            <w:rStyle w:val="Hipervnculo"/>
+            <w:noProof/>
+          </w:rPr>
+          <w:t>Propuesta Técnica</w:t>
+        </w:r>
+        <w:r>
+          <w:rPr>
+            <w:noProof/>
+            <w:webHidden/>
+          </w:rPr>
+          <w:tab/>
+        </w:r>
+        <w:r>
+          <w:rPr>
+            <w:noProof/>
+            <w:webHidden/>
+          </w:rPr>
+          <w:fldChar w:fldCharType="begin"/>
+        </w:r>
+        <w:r>
+          <w:rPr>
+            <w:noProof/>
+            <w:webHidden/>
+          </w:rPr>
+          <w:instrText xml:space="preserve"> PAGEREF _Toc176607505 \h </w:instrText>
+        </w:r>
+        <w:r>
+          <w:rPr>
+            <w:noProof/>
+            <w:webHidden/>
+          </w:rPr>
+        </w:r>
+        <w:r>
+          <w:rPr>
+            <w:noProof/>
+            <w:webHidden/>
+          </w:rPr>
+          <w:fldChar w:fldCharType="separate"/>
+        </w:r>
+        <w:r>
+          <w:rPr>
+            <w:noProof/>
+            <w:webHidden/>
+          </w:rPr>
+          <w:t>6</w:t>
+        </w:r>
+        <w:r>
+          <w:rPr>
+            <w:noProof/>
+            <w:webHidden/>
+          </w:rPr>
+          <w:fldChar w:fldCharType="end"/>
+        </w:r>
+      </w:hyperlink>
+    </w:p>
+    <w:p>
+      <w:pPr>
+        <w:pStyle w:val="TDC3"/>
+        <w:rPr>
+          <w:rFonts w:asciiTheme="minorHAnsi" w:eastAsiaTheme="minorEastAsia" w:hAnsiTheme="minorHAnsi" w:cstheme="minorBidi"/>
+          <w:noProof/>
+          <w:kern w:val="2"/>
+          <w:sz w:val="24"/>
+          <w:szCs w:val="24"/>
+          <w:lang w:val="es-AR" w:eastAsia="es-AR"/>
+          <w14:ligatures w14:val="standardContextual"/>
+        </w:rPr>
+      </w:pPr>
+      <w:hyperlink w:anchor="_Toc176607506" w:history="1">
+        <w:r>
+          <w:rPr>
+            <w:rStyle w:val="Hipervnculo"/>
+            <w:noProof/>
+          </w:rPr>
+          <w:t>Casos de uso</w:t>
+        </w:r>
+        <w:r>
+          <w:rPr>
+            <w:noProof/>
+            <w:webHidden/>
+          </w:rPr>
+          <w:tab/>
+        </w:r>
+        <w:r>
+          <w:rPr>
+            <w:noProof/>
+            <w:webHidden/>
+          </w:rPr>
+          <w:fldChar w:fldCharType="begin"/>
+        </w:r>
+        <w:r>
+          <w:rPr>
+            <w:noProof/>
+            <w:webHidden/>
+          </w:rPr>
+          <w:instrText xml:space="preserve"> PAGEREF _Toc176607506 \h </w:instrText>
+        </w:r>
+        <w:r>
+          <w:rPr>
+            <w:noProof/>
+            <w:webHidden/>
+          </w:rPr>
+        </w:r>
+        <w:r>
+          <w:rPr>
+            <w:noProof/>
+            <w:webHidden/>
+          </w:rPr>
+          <w:fldChar w:fldCharType="separate"/>
+        </w:r>
+        <w:r>
+          <w:rPr>
+            <w:noProof/>
+            <w:webHidden/>
+          </w:rPr>
+          <w:t>6</w:t>
+        </w:r>
+        <w:r>
+          <w:rPr>
+            <w:noProof/>
+            <w:webHidden/>
+          </w:rPr>
+          <w:fldChar w:fldCharType="end"/>
+        </w:r>
+      </w:hyperlink>
+    </w:p>
+    <w:p>
+      <w:pPr>
+        <w:pStyle w:val="TDC2"/>
+        <w:rPr>
+          <w:rFonts w:asciiTheme="minorHAnsi" w:eastAsiaTheme="minorEastAsia" w:hAnsiTheme="minorHAnsi" w:cstheme="minorBidi"/>
+          <w:i w:val="0"/>
+          <w:iCs w:val="0"/>
+          <w:noProof/>
+          <w:kern w:val="2"/>
+          <w:sz w:val="24"/>
+          <w:szCs w:val="24"/>
+          <w:lang w:val="es-AR" w:eastAsia="es-AR"/>
+          <w14:ligatures w14:val="standardContextual"/>
+        </w:rPr>
+      </w:pPr>
+      <w:hyperlink w:anchor="_Toc176607507" w:history="1">
+        <w:r>
+          <w:rPr>
+            <w:rStyle w:val="Hipervnculo"/>
+            <w:noProof/>
+          </w:rPr>
+          <w:t>Planificación Estimada</w:t>
+        </w:r>
+        <w:r>
+          <w:rPr>
+            <w:noProof/>
+            <w:webHidden/>
+          </w:rPr>
+          <w:tab/>
+        </w:r>
+        <w:r>
+          <w:rPr>
+            <w:noProof/>
+            <w:webHidden/>
+          </w:rPr>
+          <w:fldChar w:fldCharType="begin"/>
+        </w:r>
+        <w:r>
+          <w:rPr>
+            <w:noProof/>
+            <w:webHidden/>
+          </w:rPr>
+          <w:instrText xml:space="preserve"> PAGEREF _Toc176607507 \h </w:instrText>
+        </w:r>
+        <w:r>
+          <w:rPr>
+            <w:noProof/>
+            <w:webHidden/>
+          </w:rPr>
+        </w:r>
+        <w:r>
+          <w:rPr>
+            <w:noProof/>
+            <w:webHidden/>
+          </w:rPr>
+          <w:fldChar w:fldCharType="separate"/>
+        </w:r>
+        <w:r>
+          <w:rPr>
+            <w:noProof/>
+            <w:webHidden/>
+          </w:rPr>
+          <w:t>6</w:t>
         </w:r>
         <w:r>
           <w:rPr>
@@ -1533,20 +2200,24 @@
       <w:pPr>
         <w:pStyle w:val="TDC1"/>
         <w:rPr>
-          <w:rFonts w:eastAsia="Times New Roman"/>
+          <w:rFonts w:asciiTheme="minorHAnsi" w:eastAsiaTheme="minorEastAsia" w:hAnsiTheme="minorHAnsi" w:cstheme="minorBidi"/>
+          <w:b w:val="0"/>
+          <w:bCs w:val="0"/>
           <w:noProof/>
-          <w:sz w:val="22"/>
-          <w:szCs w:val="22"/>
-          <w:lang w:eastAsia="es-ES"/>
+          <w:kern w:val="2"/>
+          <w:sz w:val="24"/>
+          <w:szCs w:val="24"/>
+          <w:lang w:val="es-AR" w:eastAsia="es-AR"/>
+          <w14:ligatures w14:val="standardContextual"/>
         </w:rPr>
       </w:pPr>
-      <w:hyperlink w:anchor="_Toc257629288" w:history="1">
+      <w:hyperlink w:anchor="_Toc176607508" w:history="1">
         <w:r>
           <w:rPr>
             <w:rStyle w:val="Hipervnculo"/>
             <w:noProof/>
           </w:rPr>
-          <w:t>Propuesta</w:t>
+          <w:t>Propuesta Económica</w:t>
         </w:r>
         <w:r>
           <w:rPr>
@@ -1567,7 +2238,7 @@
             <w:noProof/>
             <w:webHidden/>
           </w:rPr>
-          <w:instrText xml:space="preserve"> PAGEREF _Toc257629288 \h </w:instrText>
+          <w:instrText xml:space="preserve"> PAGEREF _Toc176607508 \h </w:instrText>
         </w:r>
         <w:r>
           <w:rPr>
@@ -1587,7 +2258,80 @@
             <w:noProof/>
             <w:webHidden/>
           </w:rPr>
-          <w:t>5</w:t>
+          <w:t>7</w:t>
+        </w:r>
+        <w:r>
+          <w:rPr>
+            <w:noProof/>
+            <w:webHidden/>
+          </w:rPr>
+          <w:fldChar w:fldCharType="end"/>
+        </w:r>
+      </w:hyperlink>
+    </w:p>
+    <w:p>
+      <w:pPr>
+        <w:pStyle w:val="TDC1"/>
+        <w:rPr>
+          <w:rFonts w:asciiTheme="minorHAnsi" w:eastAsiaTheme="minorEastAsia" w:hAnsiTheme="minorHAnsi" w:cstheme="minorBidi"/>
+          <w:b w:val="0"/>
+          <w:bCs w:val="0"/>
+          <w:noProof/>
+          <w:kern w:val="2"/>
+          <w:sz w:val="24"/>
+          <w:szCs w:val="24"/>
+          <w:lang w:val="es-AR" w:eastAsia="es-AR"/>
+          <w14:ligatures w14:val="standardContextual"/>
+        </w:rPr>
+      </w:pPr>
+      <w:hyperlink w:anchor="_Toc176607509" w:history="1">
+        <w:r>
+          <w:rPr>
+            <w:rStyle w:val="Hipervnculo"/>
+            <w:noProof/>
+          </w:rPr>
+          <w:t>Anexos</w:t>
+        </w:r>
+        <w:r>
+          <w:rPr>
+            <w:noProof/>
+            <w:webHidden/>
+          </w:rPr>
+          <w:tab/>
+        </w:r>
+        <w:r>
+          <w:rPr>
+            <w:noProof/>
+            <w:webHidden/>
+          </w:rPr>
+          <w:fldChar w:fldCharType="begin"/>
+        </w:r>
+        <w:r>
+          <w:rPr>
+            <w:noProof/>
+            <w:webHidden/>
+          </w:rPr>
+          <w:instrText xml:space="preserve"> PAGEREF _Toc176607509 \h </w:instrText>
+        </w:r>
+        <w:r>
+          <w:rPr>
+            <w:noProof/>
+            <w:webHidden/>
+          </w:rPr>
+        </w:r>
+        <w:r>
+          <w:rPr>
+            <w:noProof/>
+            <w:webHidden/>
+          </w:rPr>
+          <w:fldChar w:fldCharType="separate"/>
+        </w:r>
+        <w:r>
+          <w:rPr>
+            <w:noProof/>
+            <w:webHidden/>
+          </w:rPr>
+          <w:t>7</w:t>
         </w:r>
         <w:r>
           <w:rPr>
@@ -1602,20 +2346,24 @@
       <w:pPr>
         <w:pStyle w:val="TDC2"/>
         <w:rPr>
-          <w:rFonts w:eastAsia="Times New Roman"/>
+          <w:rFonts w:asciiTheme="minorHAnsi" w:eastAsiaTheme="minorEastAsia" w:hAnsiTheme="minorHAnsi" w:cstheme="minorBidi"/>
+          <w:i w:val="0"/>
+          <w:iCs w:val="0"/>
           <w:noProof/>
-          <w:sz w:val="22"/>
-          <w:szCs w:val="22"/>
-          <w:lang w:eastAsia="es-ES"/>
+          <w:kern w:val="2"/>
+          <w:sz w:val="24"/>
+          <w:szCs w:val="24"/>
+          <w:lang w:val="es-AR" w:eastAsia="es-AR"/>
+          <w14:ligatures w14:val="standardContextual"/>
         </w:rPr>
       </w:pPr>
-      <w:hyperlink w:anchor="_Toc257629289" w:history="1">
+      <w:hyperlink w:anchor="_Toc176607510" w:history="1">
         <w:r>
           <w:rPr>
             <w:rStyle w:val="Hipervnculo"/>
             <w:noProof/>
           </w:rPr>
-          <w:t>Análisis Técnico</w:t>
+          <w:t>Entrevistas</w:t>
         </w:r>
         <w:r>
           <w:rPr>
@@ -1636,7 +2384,7 @@
             <w:noProof/>
             <w:webHidden/>
           </w:rPr>
-          <w:instrText xml:space="preserve"> PAGEREF _Toc257629289 \h </w:instrText>
+          <w:instrText xml:space="preserve"> PAGEREF _Toc176607510 \h </w:instrText>
         </w:r>
         <w:r>
           <w:rPr>
@@ -1656,283 +2404,7 @@
             <w:noProof/>
             <w:webHidden/>
           </w:rPr>
-          <w:t>5</w:t>
-        </w:r>
-        <w:r>
-          <w:rPr>
-            <w:noProof/>
-            <w:webHidden/>
-          </w:rPr>
-          <w:fldChar w:fldCharType="end"/>
-        </w:r>
-      </w:hyperlink>
-    </w:p>
-    <w:p>
-      <w:pPr>
-        <w:pStyle w:val="TDC3"/>
-        <w:rPr>
-          <w:rFonts w:eastAsia="Times New Roman"/>
-          <w:noProof/>
-          <w:sz w:val="22"/>
-          <w:szCs w:val="22"/>
-          <w:lang w:eastAsia="es-ES"/>
-        </w:rPr>
-      </w:pPr>
-      <w:hyperlink w:anchor="_Toc257629290" w:history="1">
-        <w:r>
-          <w:rPr>
-            <w:rStyle w:val="Hipervnculo"/>
-            <w:noProof/>
-          </w:rPr>
-          <w:t>Definición de problema:</w:t>
-        </w:r>
-        <w:r>
-          <w:rPr>
-            <w:noProof/>
-            <w:webHidden/>
-          </w:rPr>
-          <w:tab/>
-        </w:r>
-        <w:r>
-          <w:rPr>
-            <w:noProof/>
-            <w:webHidden/>
-          </w:rPr>
-          <w:fldChar w:fldCharType="begin"/>
-        </w:r>
-        <w:r>
-          <w:rPr>
-            <w:noProof/>
-            <w:webHidden/>
-          </w:rPr>
-          <w:instrText xml:space="preserve"> PAGEREF _Toc257629290 \h </w:instrText>
-        </w:r>
-        <w:r>
-          <w:rPr>
-            <w:noProof/>
-            <w:webHidden/>
-          </w:rPr>
-        </w:r>
-        <w:r>
-          <w:rPr>
-            <w:noProof/>
-            <w:webHidden/>
-          </w:rPr>
-          <w:fldChar w:fldCharType="separate"/>
-        </w:r>
-        <w:r>
-          <w:rPr>
-            <w:noProof/>
-            <w:webHidden/>
-          </w:rPr>
-          <w:t>5</w:t>
-        </w:r>
-        <w:r>
-          <w:rPr>
-            <w:noProof/>
-            <w:webHidden/>
-          </w:rPr>
-          <w:fldChar w:fldCharType="end"/>
-        </w:r>
-      </w:hyperlink>
-    </w:p>
-    <w:p>
-      <w:pPr>
-        <w:pStyle w:val="TDC3"/>
-        <w:rPr>
-          <w:rFonts w:eastAsia="Times New Roman"/>
-          <w:noProof/>
-          <w:sz w:val="22"/>
-          <w:szCs w:val="22"/>
-          <w:lang w:eastAsia="es-ES"/>
-        </w:rPr>
-      </w:pPr>
-      <w:hyperlink w:anchor="_Toc257629291" w:history="1">
-        <w:r>
-          <w:rPr>
-            <w:rStyle w:val="Hipervnculo"/>
-            <w:noProof/>
-          </w:rPr>
-          <w:t>Características actuales del sistema</w:t>
-        </w:r>
-        <w:r>
-          <w:rPr>
-            <w:noProof/>
-            <w:webHidden/>
-          </w:rPr>
-          <w:tab/>
-        </w:r>
-        <w:r>
-          <w:rPr>
-            <w:noProof/>
-            <w:webHidden/>
-          </w:rPr>
-          <w:fldChar w:fldCharType="begin"/>
-        </w:r>
-        <w:r>
-          <w:rPr>
-            <w:noProof/>
-            <w:webHidden/>
-          </w:rPr>
-          <w:instrText xml:space="preserve"> PAGEREF _Toc257629291 \h </w:instrText>
-        </w:r>
-        <w:r>
-          <w:rPr>
-            <w:noProof/>
-            <w:webHidden/>
-          </w:rPr>
-        </w:r>
-        <w:r>
-          <w:rPr>
-            <w:noProof/>
-            <w:webHidden/>
-          </w:rPr>
-          <w:fldChar w:fldCharType="separate"/>
-        </w:r>
-        <w:r>
-          <w:rPr>
-            <w:noProof/>
-            <w:webHidden/>
-          </w:rPr>
-          <w:t>5</w:t>
-        </w:r>
-        <w:r>
-          <w:rPr>
-            <w:noProof/>
-            <w:webHidden/>
-          </w:rPr>
-          <w:fldChar w:fldCharType="end"/>
-        </w:r>
-      </w:hyperlink>
-    </w:p>
-    <w:p>
-      <w:pPr>
-        <w:pStyle w:val="TDC3"/>
-        <w:rPr>
-          <w:rFonts w:eastAsia="Times New Roman"/>
-          <w:noProof/>
-          <w:sz w:val="22"/>
-          <w:szCs w:val="22"/>
-          <w:lang w:eastAsia="es-ES"/>
-        </w:rPr>
-      </w:pPr>
-      <w:hyperlink w:anchor="_Toc257629292" w:history="1">
-        <w:r>
-          <w:rPr>
-            <w:rStyle w:val="Hipervnculo"/>
-            <w:noProof/>
-          </w:rPr>
-          <w:t>Descripción de procesos actuales</w:t>
-        </w:r>
-        <w:r>
-          <w:rPr>
-            <w:noProof/>
-            <w:webHidden/>
-          </w:rPr>
-          <w:tab/>
-        </w:r>
-        <w:r>
-          <w:rPr>
-            <w:noProof/>
-            <w:webHidden/>
-          </w:rPr>
-          <w:fldChar w:fldCharType="begin"/>
-        </w:r>
-        <w:r>
-          <w:rPr>
-            <w:noProof/>
-            <w:webHidden/>
-          </w:rPr>
-          <w:instrText xml:space="preserve"> PAGEREF _Toc257629292 \h </w:instrText>
-        </w:r>
-        <w:r>
-          <w:rPr>
-            <w:noProof/>
-            <w:webHidden/>
-          </w:rPr>
-        </w:r>
-        <w:r>
-          <w:rPr>
-            <w:noProof/>
-            <w:webHidden/>
-          </w:rPr>
-          <w:fldChar w:fldCharType="separate"/>
-        </w:r>
-        <w:r>
-          <w:rPr>
-            <w:noProof/>
-            <w:webHidden/>
-          </w:rPr>
-          <w:t>5</w:t>
-        </w:r>
-        <w:r>
-          <w:rPr>
-            <w:noProof/>
-            <w:webHidden/>
-          </w:rPr>
-          <w:fldChar w:fldCharType="end"/>
-        </w:r>
-      </w:hyperlink>
-    </w:p>
-    <w:p>
-      <w:pPr>
-        <w:pStyle w:val="TDC3"/>
-        <w:rPr>
-          <w:rFonts w:eastAsia="Times New Roman"/>
-          <w:noProof/>
-          <w:sz w:val="22"/>
-          <w:szCs w:val="22"/>
-          <w:lang w:eastAsia="es-ES"/>
-        </w:rPr>
-      </w:pPr>
-      <w:hyperlink w:anchor="_Toc257629293" w:history="1">
-        <w:r>
-          <w:rPr>
-            <w:rStyle w:val="Hipervnculo"/>
-            <w:noProof/>
-          </w:rPr>
-          <w:t>Requisitos detectados</w:t>
-        </w:r>
-        <w:r>
-          <w:rPr>
-            <w:noProof/>
-            <w:webHidden/>
-          </w:rPr>
-          <w:tab/>
-        </w:r>
-        <w:r>
-          <w:rPr>
-            <w:noProof/>
-            <w:webHidden/>
-          </w:rPr>
-          <w:fldChar w:fldCharType="begin"/>
-        </w:r>
-        <w:r>
-          <w:rPr>
-            <w:noProof/>
-            <w:webHidden/>
-          </w:rPr>
-          <w:instrText xml:space="preserve"> PAGEREF _Toc257629293 \h </w:instrText>
-        </w:r>
-        <w:r>
-          <w:rPr>
-            <w:noProof/>
-            <w:webHidden/>
-          </w:rPr>
-        </w:r>
-        <w:r>
-          <w:rPr>
-            <w:noProof/>
-            <w:webHidden/>
-          </w:rPr>
-          <w:fldChar w:fldCharType="separate"/>
-        </w:r>
-        <w:r>
-          <w:rPr>
-            <w:noProof/>
-            <w:webHidden/>
-          </w:rPr>
-          <w:t>5</w:t>
+          <w:t>7</w:t>
         </w:r>
         <w:r>
           <w:rPr>
@@ -1947,20 +2419,24 @@
       <w:pPr>
         <w:pStyle w:val="TDC2"/>
         <w:rPr>
-          <w:rFonts w:eastAsia="Times New Roman"/>
+          <w:rFonts w:asciiTheme="minorHAnsi" w:eastAsiaTheme="minorEastAsia" w:hAnsiTheme="minorHAnsi" w:cstheme="minorBidi"/>
+          <w:i w:val="0"/>
+          <w:iCs w:val="0"/>
           <w:noProof/>
-          <w:sz w:val="22"/>
-          <w:szCs w:val="22"/>
-          <w:lang w:eastAsia="es-ES"/>
+          <w:kern w:val="2"/>
+          <w:sz w:val="24"/>
+          <w:szCs w:val="24"/>
+          <w:lang w:val="es-AR" w:eastAsia="es-AR"/>
+          <w14:ligatures w14:val="standardContextual"/>
         </w:rPr>
       </w:pPr>
-      <w:hyperlink w:anchor="_Toc257629294" w:history="1">
+      <w:hyperlink w:anchor="_Toc176607511" w:history="1">
         <w:r>
           <w:rPr>
             <w:rStyle w:val="Hipervnculo"/>
             <w:noProof/>
           </w:rPr>
-          <w:t>Propuesta Técnica</w:t>
+          <w:t>Comentarios</w:t>
         </w:r>
         <w:r>
           <w:rPr>
@@ -1981,7 +2457,7 @@
             <w:noProof/>
             <w:webHidden/>
           </w:rPr>
-          <w:instrText xml:space="preserve"> PAGEREF _Toc257629294 \h </w:instrText>
+          <w:instrText xml:space="preserve"> PAGEREF _Toc176607511 \h </w:instrText>
         </w:r>
         <w:r>
           <w:rPr>
@@ -2001,76 +2477,7 @@
             <w:noProof/>
             <w:webHidden/>
           </w:rPr>
-          <w:t>6</w:t>
-        </w:r>
-        <w:r>
-          <w:rPr>
-            <w:noProof/>
-            <w:webHidden/>
-          </w:rPr>
-          <w:fldChar w:fldCharType="end"/>
-        </w:r>
-      </w:hyperlink>
-    </w:p>
-    <w:p>
-      <w:pPr>
-        <w:pStyle w:val="TDC3"/>
-        <w:rPr>
-          <w:rFonts w:eastAsia="Times New Roman"/>
-          <w:noProof/>
-          <w:sz w:val="22"/>
-          <w:szCs w:val="22"/>
-          <w:lang w:eastAsia="es-ES"/>
-        </w:rPr>
-      </w:pPr>
-      <w:hyperlink w:anchor="_Toc257629295" w:history="1">
-        <w:r>
-          <w:rPr>
-            <w:rStyle w:val="Hipervnculo"/>
-            <w:noProof/>
-          </w:rPr>
-          <w:t>Casos de uso</w:t>
-        </w:r>
-        <w:r>
-          <w:rPr>
-            <w:noProof/>
-            <w:webHidden/>
-          </w:rPr>
-          <w:tab/>
-        </w:r>
-        <w:r>
-          <w:rPr>
-            <w:noProof/>
-            <w:webHidden/>
-          </w:rPr>
-          <w:fldChar w:fldCharType="begin"/>
-        </w:r>
-        <w:r>
-          <w:rPr>
-            <w:noProof/>
-            <w:webHidden/>
-          </w:rPr>
-          <w:instrText xml:space="preserve"> PAGEREF _Toc257629295 \h </w:instrText>
-        </w:r>
-        <w:r>
-          <w:rPr>
-            <w:noProof/>
-            <w:webHidden/>
-          </w:rPr>
-        </w:r>
-        <w:r>
-          <w:rPr>
-            <w:noProof/>
-            <w:webHidden/>
-          </w:rPr>
-          <w:fldChar w:fldCharType="separate"/>
-        </w:r>
-        <w:r>
-          <w:rPr>
-            <w:noProof/>
-            <w:webHidden/>
-          </w:rPr>
-          <w:t>6</w:t>
+          <w:t>7</w:t>
         </w:r>
         <w:r>
           <w:rPr>
@@ -2085,20 +2492,24 @@
       <w:pPr>
         <w:pStyle w:val="TDC2"/>
         <w:rPr>
-          <w:rFonts w:eastAsia="Times New Roman"/>
+          <w:rFonts w:asciiTheme="minorHAnsi" w:eastAsiaTheme="minorEastAsia" w:hAnsiTheme="minorHAnsi" w:cstheme="minorBidi"/>
+          <w:i w:val="0"/>
+          <w:iCs w:val="0"/>
           <w:noProof/>
-          <w:sz w:val="22"/>
-          <w:szCs w:val="22"/>
-          <w:lang w:eastAsia="es-ES"/>
+          <w:kern w:val="2"/>
+          <w:sz w:val="24"/>
+          <w:szCs w:val="24"/>
+          <w:lang w:val="es-AR" w:eastAsia="es-AR"/>
+          <w14:ligatures w14:val="standardContextual"/>
         </w:rPr>
       </w:pPr>
-      <w:hyperlink w:anchor="_Toc257629296" w:history="1">
+      <w:hyperlink w:anchor="_Toc176607512" w:history="1">
         <w:r>
           <w:rPr>
             <w:rStyle w:val="Hipervnculo"/>
             <w:noProof/>
           </w:rPr>
-          <w:t>Planificación Estimada</w:t>
+          <w:t>Otros</w:t>
         </w:r>
         <w:r>
           <w:rPr>
@@ -2119,352 +2530,7 @@
             <w:noProof/>
             <w:webHidden/>
           </w:rPr>
-          <w:instrText xml:space="preserve"> PAGEREF _Toc257629296 \h </w:instrText>
-        </w:r>
-        <w:r>
-          <w:rPr>
-            <w:noProof/>
-            <w:webHidden/>
-          </w:rPr>
-        </w:r>
-        <w:r>
-          <w:rPr>
-            <w:noProof/>
-            <w:webHidden/>
-          </w:rPr>
-          <w:fldChar w:fldCharType="separate"/>
-        </w:r>
-        <w:r>
-          <w:rPr>
-            <w:noProof/>
-            <w:webHidden/>
-          </w:rPr>
-          <w:t>6</w:t>
-        </w:r>
-        <w:r>
-          <w:rPr>
-            <w:noProof/>
-            <w:webHidden/>
-          </w:rPr>
-          <w:fldChar w:fldCharType="end"/>
-        </w:r>
-      </w:hyperlink>
-    </w:p>
-    <w:p>
-      <w:pPr>
-        <w:pStyle w:val="TDC1"/>
-        <w:rPr>
-          <w:rFonts w:eastAsia="Times New Roman"/>
-          <w:noProof/>
-          <w:sz w:val="22"/>
-          <w:szCs w:val="22"/>
-          <w:lang w:eastAsia="es-ES"/>
-        </w:rPr>
-      </w:pPr>
-      <w:hyperlink w:anchor="_Toc257629297" w:history="1">
-        <w:r>
-          <w:rPr>
-            <w:rStyle w:val="Hipervnculo"/>
-            <w:noProof/>
-          </w:rPr>
-          <w:t>Propuesta Económica</w:t>
-        </w:r>
-        <w:r>
-          <w:rPr>
-            <w:noProof/>
-            <w:webHidden/>
-          </w:rPr>
-          <w:tab/>
-        </w:r>
-        <w:r>
-          <w:rPr>
-            <w:noProof/>
-            <w:webHidden/>
-          </w:rPr>
-          <w:fldChar w:fldCharType="begin"/>
-        </w:r>
-        <w:r>
-          <w:rPr>
-            <w:noProof/>
-            <w:webHidden/>
-          </w:rPr>
-          <w:instrText xml:space="preserve"> PAGEREF _Toc257629297 \h </w:instrText>
-        </w:r>
-        <w:r>
-          <w:rPr>
-            <w:noProof/>
-            <w:webHidden/>
-          </w:rPr>
-        </w:r>
-        <w:r>
-          <w:rPr>
-            <w:noProof/>
-            <w:webHidden/>
-          </w:rPr>
-          <w:fldChar w:fldCharType="separate"/>
-        </w:r>
-        <w:r>
-          <w:rPr>
-            <w:noProof/>
-            <w:webHidden/>
-          </w:rPr>
-          <w:t>6</w:t>
-        </w:r>
-        <w:r>
-          <w:rPr>
-            <w:noProof/>
-            <w:webHidden/>
-          </w:rPr>
-          <w:fldChar w:fldCharType="end"/>
-        </w:r>
-      </w:hyperlink>
-    </w:p>
-    <w:p>
-      <w:pPr>
-        <w:pStyle w:val="TDC1"/>
-        <w:rPr>
-          <w:rFonts w:eastAsia="Times New Roman"/>
-          <w:noProof/>
-          <w:sz w:val="22"/>
-          <w:szCs w:val="22"/>
-          <w:lang w:eastAsia="es-ES"/>
-        </w:rPr>
-      </w:pPr>
-      <w:hyperlink w:anchor="_Toc257629298" w:history="1">
-        <w:r>
-          <w:rPr>
-            <w:rStyle w:val="Hipervnculo"/>
-            <w:noProof/>
-          </w:rPr>
-          <w:t>Anexos</w:t>
-        </w:r>
-        <w:r>
-          <w:rPr>
-            <w:noProof/>
-            <w:webHidden/>
-          </w:rPr>
-          <w:tab/>
-        </w:r>
-        <w:r>
-          <w:rPr>
-            <w:noProof/>
-            <w:webHidden/>
-          </w:rPr>
-          <w:fldChar w:fldCharType="begin"/>
-        </w:r>
-        <w:r>
-          <w:rPr>
-            <w:noProof/>
-            <w:webHidden/>
-          </w:rPr>
-          <w:instrText xml:space="preserve"> PAGEREF _Toc257629298 \h </w:instrText>
-        </w:r>
-        <w:r>
-          <w:rPr>
-            <w:noProof/>
-            <w:webHidden/>
-          </w:rPr>
-        </w:r>
-        <w:r>
-          <w:rPr>
-            <w:noProof/>
-            <w:webHidden/>
-          </w:rPr>
-          <w:fldChar w:fldCharType="separate"/>
-        </w:r>
-        <w:r>
-          <w:rPr>
-            <w:noProof/>
-            <w:webHidden/>
-          </w:rPr>
-          <w:t>6</w:t>
-        </w:r>
-        <w:r>
-          <w:rPr>
-            <w:noProof/>
-            <w:webHidden/>
-          </w:rPr>
-          <w:fldChar w:fldCharType="end"/>
-        </w:r>
-      </w:hyperlink>
-    </w:p>
-    <w:p>
-      <w:pPr>
-        <w:pStyle w:val="TDC2"/>
-        <w:rPr>
-          <w:rFonts w:eastAsia="Times New Roman"/>
-          <w:noProof/>
-          <w:sz w:val="22"/>
-          <w:szCs w:val="22"/>
-          <w:lang w:eastAsia="es-ES"/>
-        </w:rPr>
-      </w:pPr>
-      <w:hyperlink w:anchor="_Toc257629299" w:history="1">
-        <w:r>
-          <w:rPr>
-            <w:rStyle w:val="Hipervnculo"/>
-            <w:noProof/>
-          </w:rPr>
-          <w:t>Entrevistas</w:t>
-        </w:r>
-        <w:r>
-          <w:rPr>
-            <w:noProof/>
-            <w:webHidden/>
-          </w:rPr>
-          <w:tab/>
-        </w:r>
-        <w:r>
-          <w:rPr>
-            <w:noProof/>
-            <w:webHidden/>
-          </w:rPr>
-          <w:fldChar w:fldCharType="begin"/>
-        </w:r>
-        <w:r>
-          <w:rPr>
-            <w:noProof/>
-            <w:webHidden/>
-          </w:rPr>
-          <w:instrText xml:space="preserve"> PAGEREF _Toc257629299 \h </w:instrText>
-        </w:r>
-        <w:r>
-          <w:rPr>
-            <w:noProof/>
-            <w:webHidden/>
-          </w:rPr>
-        </w:r>
-        <w:r>
-          <w:rPr>
-            <w:noProof/>
-            <w:webHidden/>
-          </w:rPr>
-          <w:fldChar w:fldCharType="separate"/>
-        </w:r>
-        <w:r>
-          <w:rPr>
-            <w:noProof/>
-            <w:webHidden/>
-          </w:rPr>
-          <w:t>7</w:t>
-        </w:r>
-        <w:r>
-          <w:rPr>
-            <w:noProof/>
-            <w:webHidden/>
-          </w:rPr>
-          <w:fldChar w:fldCharType="end"/>
-        </w:r>
-      </w:hyperlink>
-    </w:p>
-    <w:p>
-      <w:pPr>
-        <w:pStyle w:val="TDC2"/>
-        <w:rPr>
-          <w:rFonts w:eastAsia="Times New Roman"/>
-          <w:noProof/>
-          <w:sz w:val="22"/>
-          <w:szCs w:val="22"/>
-          <w:lang w:eastAsia="es-ES"/>
-        </w:rPr>
-      </w:pPr>
-      <w:hyperlink w:anchor="_Toc257629300" w:history="1">
-        <w:r>
-          <w:rPr>
-            <w:rStyle w:val="Hipervnculo"/>
-            <w:noProof/>
-          </w:rPr>
-          <w:t>Comentarios</w:t>
-        </w:r>
-        <w:r>
-          <w:rPr>
-            <w:noProof/>
-            <w:webHidden/>
-          </w:rPr>
-          <w:tab/>
-        </w:r>
-        <w:r>
-          <w:rPr>
-            <w:noProof/>
-            <w:webHidden/>
-          </w:rPr>
-          <w:fldChar w:fldCharType="begin"/>
-        </w:r>
-        <w:r>
-          <w:rPr>
-            <w:noProof/>
-            <w:webHidden/>
-          </w:rPr>
-          <w:instrText xml:space="preserve"> PAGEREF _Toc257629300 \h </w:instrText>
-        </w:r>
-        <w:r>
-          <w:rPr>
-            <w:noProof/>
-            <w:webHidden/>
-          </w:rPr>
-        </w:r>
-        <w:r>
-          <w:rPr>
-            <w:noProof/>
-            <w:webHidden/>
-          </w:rPr>
-          <w:fldChar w:fldCharType="separate"/>
-        </w:r>
-        <w:r>
-          <w:rPr>
-            <w:noProof/>
-            <w:webHidden/>
-          </w:rPr>
-          <w:t>7</w:t>
-        </w:r>
-        <w:r>
-          <w:rPr>
-            <w:noProof/>
-            <w:webHidden/>
-          </w:rPr>
-          <w:fldChar w:fldCharType="end"/>
-        </w:r>
-      </w:hyperlink>
-    </w:p>
-    <w:p>
-      <w:pPr>
-        <w:pStyle w:val="TDC2"/>
-        <w:rPr>
-          <w:rFonts w:eastAsia="Times New Roman"/>
-          <w:noProof/>
-          <w:sz w:val="22"/>
-          <w:szCs w:val="22"/>
-          <w:lang w:eastAsia="es-ES"/>
-        </w:rPr>
-      </w:pPr>
-      <w:hyperlink w:anchor="_Toc257629301" w:history="1">
-        <w:r>
-          <w:rPr>
-            <w:rStyle w:val="Hipervnculo"/>
-            <w:noProof/>
-          </w:rPr>
-          <w:t>Otros</w:t>
-        </w:r>
-        <w:r>
-          <w:rPr>
-            <w:noProof/>
-            <w:webHidden/>
-          </w:rPr>
-          <w:tab/>
-        </w:r>
-        <w:r>
-          <w:rPr>
-            <w:noProof/>
-            <w:webHidden/>
-          </w:rPr>
-          <w:fldChar w:fldCharType="begin"/>
-        </w:r>
-        <w:r>
-          <w:rPr>
-            <w:noProof/>
-            <w:webHidden/>
-          </w:rPr>
-          <w:instrText xml:space="preserve"> PAGEREF _Toc257629301 \h </w:instrText>
+          <w:instrText xml:space="preserve"> PAGEREF _Toc176607512 \h </w:instrText>
         </w:r>
         <w:r>
           <w:rPr>
@@ -2523,7 +2589,7 @@
       <w:bookmarkStart w:id="0" w:name="_Toc524312826"/>
       <w:bookmarkStart w:id="1" w:name="_Toc228187377"/>
       <w:bookmarkStart w:id="2" w:name="_Toc234690188"/>
-      <w:bookmarkStart w:id="3" w:name="_Toc257629279"/>
+      <w:bookmarkStart w:id="3" w:name="_Toc176607490"/>
       <w:r>
         <w:t>Introducción</w:t>
       </w:r>
@@ -2553,7 +2619,7 @@
       <w:bookmarkStart w:id="4" w:name="_Toc524312827"/>
       <w:bookmarkStart w:id="5" w:name="_Toc228187378"/>
       <w:bookmarkStart w:id="6" w:name="_Toc234690189"/>
-      <w:bookmarkStart w:id="7" w:name="_Toc257629280"/>
+      <w:bookmarkStart w:id="7" w:name="_Toc176607491"/>
       <w:r>
         <w:t>P</w:t>
       </w:r>
@@ -2576,27 +2642,57 @@
         <w:t xml:space="preserve">un documento </w:t>
       </w:r>
       <w:r>
-        <w:t>que</w:t>
+        <w:t xml:space="preserve">en el que se </w:t>
+      </w:r>
+      <w:r>
+        <w:t xml:space="preserve">especifican </w:t>
+      </w:r>
+      <w:r>
+        <w:t>los requisitos que tendrá el sistema</w:t>
+      </w:r>
+      <w:r>
+        <w:t xml:space="preserve"> a desarrollar,</w:t>
       </w:r>
       <w:r>
         <w:t xml:space="preserve"> </w:t>
       </w:r>
       <w:r>
-        <w:t xml:space="preserve">se especifican </w:t>
-      </w:r>
-      <w:r>
-        <w:t>los requisitos que tendrá el sistema</w:t>
-      </w:r>
-      <w:r>
-        <w:t xml:space="preserve"> con el fin para que tanto los clientes como los desarrolladores </w:t>
-      </w:r>
-      <w:r>
-        <w:t>tengan conocimiento sobre lo que se va a desarrollar y que ambas partes</w:t>
+        <w:t>dirigido a</w:t>
+      </w:r>
+      <w:r>
+        <w:t xml:space="preserve"> los clientes </w:t>
+      </w:r>
+      <w:r>
+        <w:t xml:space="preserve">y </w:t>
+      </w:r>
+      <w:r>
+        <w:t xml:space="preserve">a </w:t>
+      </w:r>
+      <w:r>
+        <w:t>los desarrolladores</w:t>
+      </w:r>
+      <w:r>
+        <w:t xml:space="preserve">. </w:t>
+      </w:r>
+      <w:r>
+        <w:t xml:space="preserve">El mismo está diseñado </w:t>
+      </w:r>
+      <w:r>
+        <w:t xml:space="preserve">para </w:t>
+      </w:r>
+      <w:r>
+        <w:t>que ambas partes</w:t>
       </w:r>
       <w:r>
         <w:t xml:space="preserve"> estén de acuerdo</w:t>
       </w:r>
       <w:r>
+        <w:t xml:space="preserve"> con lo</w:t>
+      </w:r>
+      <w:r>
+        <w:t xml:space="preserve"> que se va a detallar en las siguientes secciones</w:t>
+      </w:r>
+      <w:r>
         <w:t>.</w:t>
       </w:r>
       <w:r>
@@ -2604,48 +2700,12 @@
       </w:r>
     </w:p>
     <w:p>
-      <w:r>
-        <w:t>[</w:t>
-      </w:r>
-      <w:r>
-        <w:t>Colocar u</w:t>
-      </w:r>
-      <w:r>
-        <w:t xml:space="preserve">na breve descripción </w:t>
-      </w:r>
-      <w:r>
-        <w:t xml:space="preserve">del </w:t>
-      </w:r>
-      <w:r>
-        <w:t>propósito de la</w:t>
-      </w:r>
-      <w:r>
-        <w:rPr>
-          <w:b/>
-          <w:bCs/>
-        </w:rPr>
-        <w:t xml:space="preserve"> propuesta de desarrollo</w:t>
-      </w:r>
-      <w:r>
-        <w:t xml:space="preserve"> </w:t>
-      </w:r>
-      <w:r>
-        <w:t>dejando en claro cuál es el ánimo de esta propuesta</w:t>
-      </w:r>
-      <w:r>
-        <w:t>.</w:t>
-      </w:r>
-      <w:r>
-        <w:t>]</w:t>
-      </w:r>
+      <w:pPr>
+        <w:pStyle w:val="PSI-Ttulo2"/>
+      </w:pPr>
       <w:bookmarkStart w:id="8" w:name="_Toc228187379"/>
       <w:bookmarkStart w:id="9" w:name="_Toc234690190"/>
-    </w:p>
-    <w:p>
-      <w:pPr>
-        <w:pStyle w:val="PSI-Ttulo2"/>
-      </w:pPr>
-      <w:bookmarkStart w:id="10" w:name="_Toc257629281"/>
+      <w:bookmarkStart w:id="10" w:name="_Toc176607492"/>
       <w:r>
         <w:t>Alcance</w:t>
       </w:r>
@@ -2655,7 +2715,15 @@
     </w:p>
     <w:p>
       <w:r>
-        <w:t xml:space="preserve">La propuesta de desarrollo [áreas de gestión de riesgos] </w:t>
+        <w:t xml:space="preserve">La propuesta de desarrollo </w:t>
+      </w:r>
+    </w:p>
+    <w:p>
+      <w:pPr>
+        <w:pStyle w:val="PSI-Comentario"/>
+      </w:pPr>
+      <w:r>
+        <w:t>[Terminar después de propuesta]</w:t>
       </w:r>
     </w:p>
     <w:p>
@@ -2663,7 +2731,7 @@
         <w:t>La propuesta de desarrollo no abarcara</w:t>
       </w:r>
       <w:r>
-        <w:t xml:space="preserve"> [áreas de desarrollo que no abarcara]</w:t>
+        <w:t xml:space="preserve"> </w:t>
       </w:r>
     </w:p>
     <w:p>
@@ -2699,7 +2767,7 @@
       <w:bookmarkStart w:id="11" w:name="_Toc104101745"/>
       <w:bookmarkStart w:id="12" w:name="_Toc227403719"/>
       <w:bookmarkStart w:id="13" w:name="_Toc234690191"/>
-      <w:bookmarkStart w:id="14" w:name="_Toc257629282"/>
+      <w:bookmarkStart w:id="14" w:name="_Toc176607493"/>
       <w:r>
         <w:t>Panorama General</w:t>
       </w:r>
@@ -2834,7 +2902,7 @@
         <w:pStyle w:val="PSI-Ttulo2"/>
       </w:pPr>
       <w:r>
-        <w:t>Abreviaturas</w:t>
+        <w:t>Acrónimos</w:t>
       </w:r>
     </w:p>
     <w:p>
@@ -2843,6 +2911,47 @@
       </w:pPr>
       <w:r>
         <w:t>[Cada abreviación debe ponerse acá para las referencias]</w:t>
+      </w:r>
+    </w:p>
+    <w:p>
+      <w:pPr>
+        <w:pStyle w:val="PSI-Ttulo2"/>
+      </w:pPr>
+      <w:r>
+        <w:t>Definiciones</w:t>
+      </w:r>
+    </w:p>
+    <w:p>
+      <w:pPr>
+        <w:pStyle w:val="PSI-Normal"/>
+      </w:pPr>
+      <w:r>
+        <w:t>En esta sección se expondrá aquellas palabras técnicas que serán utilizadas en este documento:</w:t>
+      </w:r>
+    </w:p>
+    <w:p>
+      <w:pPr>
+        <w:pStyle w:val="PSI-Normal"/>
+        <w:numPr>
+          <w:ilvl w:val="0"/>
+          <w:numId w:val="13"/>
+        </w:numPr>
+      </w:pPr>
+      <w:r>
+        <w:rPr>
+          <w:b/>
+          <w:bCs/>
+        </w:rPr>
+        <w:t>PSI</w:t>
+      </w:r>
+      <w:r>
+        <w:t xml:space="preserve">: </w:t>
+      </w:r>
+      <w:r>
+        <w:t>El Proceso PSI es un marco de trabajo basado en el Proceso Unificado para el Desarrollo de Software. Se caracteriza por estar dirigido por Casos de Uso, centrado en la arquitectura y por ser iterativo e incremental.</w:t>
+      </w:r>
+      <w:r>
+        <w:t xml:space="preserve"> </w:t>
       </w:r>
     </w:p>
     <w:p>
@@ -2851,14 +2960,14 @@
       </w:pPr>
       <w:bookmarkStart w:id="15" w:name="_Toc228187381"/>
       <w:bookmarkStart w:id="16" w:name="_Toc234690192"/>
-      <w:bookmarkStart w:id="17" w:name="_Toc257629283"/>
-      <w:bookmarkStart w:id="18" w:name="_Toc200978415"/>
+      <w:bookmarkStart w:id="17" w:name="_Toc200978415"/>
+      <w:bookmarkStart w:id="18" w:name="_Toc176607495"/>
       <w:r>
         <w:t>Información General</w:t>
       </w:r>
       <w:bookmarkEnd w:id="15"/>
       <w:bookmarkEnd w:id="16"/>
-      <w:bookmarkEnd w:id="17"/>
+      <w:bookmarkEnd w:id="18"/>
     </w:p>
     <w:p>
       <w:pPr>
@@ -2866,7 +2975,7 @@
       </w:pPr>
       <w:bookmarkStart w:id="19" w:name="_Toc228187382"/>
       <w:bookmarkStart w:id="20" w:name="_Toc234690193"/>
-      <w:bookmarkStart w:id="21" w:name="_Toc257629284"/>
+      <w:bookmarkStart w:id="21" w:name="_Toc176607496"/>
       <w:r>
         <w:t>Grupo de desarrollo:</w:t>
       </w:r>
@@ -2875,61 +2984,117 @@
       <w:bookmarkEnd w:id="21"/>
     </w:p>
     <w:p>
-      <w:pPr>
-        <w:pStyle w:val="PSI-Comentario"/>
-      </w:pPr>
-      <w:r>
-        <w:t>[</w:t>
-      </w:r>
-      <w:r>
-        <w:t>En e</w:t>
-      </w:r>
-      <w:r>
-        <w:t xml:space="preserve">sta sección </w:t>
-      </w:r>
-      <w:r>
-        <w:t xml:space="preserve">se debe explicar </w:t>
-      </w:r>
-      <w:r>
-        <w:t>cómo</w:t>
-      </w:r>
-      <w:r>
-        <w:t xml:space="preserve"> está compuesto el grupo de desarrollo que llevara a cabo la propuesta</w:t>
-      </w:r>
-      <w:r>
-        <w:t>,</w:t>
-      </w:r>
-      <w:r>
-        <w:t xml:space="preserve"> como así también las características de dicho grupo, se debe hace</w:t>
-      </w:r>
-      <w:r>
-        <w:t xml:space="preserve">r hincapié en las </w:t>
-      </w:r>
-      <w:proofErr w:type="gramStart"/>
-      <w:r>
-        <w:t>capacidades  y</w:t>
-      </w:r>
-      <w:proofErr w:type="gramEnd"/>
+      <w:r>
+        <w:t xml:space="preserve">El grupo que se encargara de desarrollar el sistema sobre la gestión de riesgos </w:t>
+      </w:r>
+      <w:r>
+        <w:t>está</w:t>
+      </w:r>
+      <w:r>
+        <w:t xml:space="preserve"> compuesto:</w:t>
+      </w:r>
+    </w:p>
+    <w:p>
+      <w:pPr>
+        <w:pStyle w:val="Prrafodelista"/>
+        <w:numPr>
+          <w:ilvl w:val="0"/>
+          <w:numId w:val="13"/>
+        </w:numPr>
+      </w:pPr>
+      <w:r>
+        <w:t>Agustín</w:t>
+      </w:r>
+      <w:r>
+        <w:t xml:space="preserve"> Collareda.</w:t>
+      </w:r>
+      <w:r>
+        <w:t xml:space="preserve"> Este miembro va a ser líder de proyecto, documentador, analista y programador.</w:t>
+      </w:r>
+    </w:p>
+    <w:p>
+      <w:pPr>
+        <w:pStyle w:val="Prrafodelista"/>
+        <w:numPr>
+          <w:ilvl w:val="0"/>
+          <w:numId w:val="13"/>
+        </w:numPr>
+      </w:pPr>
+      <w:r>
+        <w:t>Cintia Hernandez.</w:t>
+      </w:r>
       <w:r>
         <w:t xml:space="preserve"> </w:t>
       </w:r>
       <w:r>
-        <w:t>experiencias técnicas del grupo]</w:t>
-      </w:r>
-    </w:p>
-    <w:p>
-      <w:pPr>
-        <w:rPr>
-          <w:lang w:val="es-MX"/>
-        </w:rPr>
-      </w:pPr>
-    </w:p>
-    <w:p>
-      <w:pPr>
-        <w:rPr>
-          <w:lang w:val="es-MX"/>
-        </w:rPr>
-      </w:pPr>
+        <w:t>Este miembro va a ser</w:t>
+      </w:r>
+      <w:r>
+        <w:t xml:space="preserve"> diseñadora</w:t>
+      </w:r>
+      <w:r>
+        <w:t>, documentador</w:t>
+      </w:r>
+      <w:r>
+        <w:t>a</w:t>
+      </w:r>
+      <w:r>
+        <w:t>, analista y programador</w:t>
+      </w:r>
+      <w:r>
+        <w:t>a.</w:t>
+      </w:r>
+    </w:p>
+    <w:p>
+      <w:pPr>
+        <w:pStyle w:val="Prrafodelista"/>
+        <w:numPr>
+          <w:ilvl w:val="0"/>
+          <w:numId w:val="13"/>
+        </w:numPr>
+      </w:pPr>
+      <w:r>
+        <w:t>Hugo Frey.</w:t>
+      </w:r>
+      <w:r>
+        <w:t xml:space="preserve"> </w:t>
+      </w:r>
+      <w:r>
+        <w:t>Este miembro va a ser</w:t>
+      </w:r>
+      <w:r>
+        <w:t xml:space="preserve"> el administrador de configuración</w:t>
+      </w:r>
+      <w:r>
+        <w:t>, documentador, analista y programador</w:t>
+      </w:r>
+      <w:r>
+        <w:t>.</w:t>
+      </w:r>
+    </w:p>
+    <w:p>
+      <w:r>
+        <w:lastRenderedPageBreak/>
+        <w:t>En este grupo</w:t>
+      </w:r>
+      <w:r>
+        <w:t xml:space="preserve"> cuenta con una persona que está en situación laboral relacionado al sector IT</w:t>
+      </w:r>
+      <w:r>
+        <w:t xml:space="preserve"> en la realización de una base de datos</w:t>
+      </w:r>
+      <w:r>
+        <w:t>, otra que trabaj</w:t>
+      </w:r>
+      <w:r>
+        <w:t>ó</w:t>
+      </w:r>
+      <w:r>
+        <w:t xml:space="preserve"> en el sector IT con</w:t>
+      </w:r>
+      <w:r>
+        <w:t xml:space="preserve"> experiencia en el desarrollo de las vistas de las aplicaciones.</w:t>
+      </w:r>
     </w:p>
     <w:p>
       <w:pPr>
@@ -2937,7 +3102,7 @@
       </w:pPr>
       <w:bookmarkStart w:id="22" w:name="_Toc228187385"/>
       <w:bookmarkStart w:id="23" w:name="_Toc234690195"/>
-      <w:bookmarkStart w:id="24" w:name="_Toc257629286"/>
+      <w:bookmarkStart w:id="24" w:name="_Toc176607497"/>
       <w:r>
         <w:t>Actividad Principal del Equipo de Trabajo:</w:t>
       </w:r>
@@ -2946,22 +3111,38 @@
       <w:bookmarkEnd w:id="24"/>
     </w:p>
     <w:p>
-      <w:pPr>
-        <w:pStyle w:val="PSI-Comentario"/>
-      </w:pPr>
-      <w:r>
-        <w:t>[</w:t>
-      </w:r>
-      <w:r>
-        <w:t xml:space="preserve">Esta sección está dedicada a explicar las actividades en las que el grupo de trabajo se encuentra abocado en la actualidad, se debe explicitar el área de aplicación de los distintos sistemas que el grupo de desarrollo </w:t>
-      </w:r>
-      <w:proofErr w:type="gramStart"/>
-      <w:r>
-        <w:t>lleve</w:t>
-      </w:r>
-      <w:proofErr w:type="gramEnd"/>
-      <w:r>
-        <w:t xml:space="preserve"> implementados, también es en esta sección donde se pude explicitar que actividades son las que el grupo de desarrollo desempeña.]</w:t>
+      <w:r>
+        <w:t xml:space="preserve">En la actualidad, el grupo está trabajando en el sistema Vesta </w:t>
+      </w:r>
+      <w:proofErr w:type="spellStart"/>
+      <w:r>
+        <w:t>Risk</w:t>
+      </w:r>
+      <w:proofErr w:type="spellEnd"/>
+      <w:r>
+        <w:t xml:space="preserve"> Manager que </w:t>
+      </w:r>
+      <w:r>
+        <w:t>es un proyecto realizado como trabajo para la asignatura Laboratorio de desarrollo, y consiste en el desarrollo de una herramienta para la gestión de riesgos que podrá ser utilizado en asignaturas de las carreras de Analista en Sistemas y Licenciatura en Sistemas para proyectos de desarrollo de software, pero también será adaptable a proyectos de otras áreas y/o personales. Tiene como fin optimizar los procesos de identificación, análisis y monitoreo de riesgos propios de la gestión de riesgos, de manera que ayude a los usuarios a realizar estas actividades de una manera mucho más simple y automatizada a través de una interfaz con el uso de formularios, generación de gráficos y resúmenes. De esta forma, se espera que la solución reduzca los tiempos invertidos en la gestión de riesgos de un proyecto junto con los errores y fallas producidos al introducir información incorrecta, además de facilitar la interpretación de la información y la trazabilidad de las actividades realizadas para controlar los riesgos.</w:t>
+      </w:r>
+    </w:p>
+    <w:p>
+      <w:r>
+        <w:t>Este sistema podrá ser utilizado en diferentes ámbitos como el profesional, académico y personal. Es decir, una persona que quiera utilizar este sistema para gestionar los riesgos de los proyectos personales que posea podrá usarlo. A nivel profesional también se podrá utilizar, pero el sistema deberá ser adaptado al contexto de su uso y a nivel académico también ya que permitirá a los alumnos utilizar una herramienta que adapte ayude a adaptar el concepto teórico.</w:t>
+      </w:r>
+    </w:p>
+    <w:p>
+      <w:r>
+        <w:t>El equipo de desarrollo está utilizando el PSI para garantizar la calidad del producto final</w:t>
+      </w:r>
+      <w:r>
+        <w:t xml:space="preserve">. En esta se realizan etapas como, relevamiento de requerimientos, entendimiento del modelo de negocio, </w:t>
+      </w:r>
+      <w:r>
+        <w:t xml:space="preserve">definición de la arquitectura del sistema, </w:t>
+      </w:r>
+      <w:r>
+        <w:t xml:space="preserve">etc. </w:t>
       </w:r>
     </w:p>
     <w:p>
@@ -2970,7 +3151,7 @@
       </w:pPr>
       <w:bookmarkStart w:id="25" w:name="_Toc228187386"/>
       <w:bookmarkStart w:id="26" w:name="_Toc234690196"/>
-      <w:bookmarkStart w:id="27" w:name="_Toc257629287"/>
+      <w:bookmarkStart w:id="27" w:name="_Toc176607498"/>
       <w:r>
         <w:t>Antecedentes Vinculados a la Temática</w:t>
       </w:r>
@@ -2983,6 +3164,30 @@
         <w:pStyle w:val="PSI-Comentario"/>
       </w:pPr>
       <w:r>
+        <w:t xml:space="preserve">[No </w:t>
+      </w:r>
+      <w:proofErr w:type="spellStart"/>
+      <w:r>
+        <w:t>se</w:t>
+      </w:r>
+      <w:proofErr w:type="spellEnd"/>
+      <w:r>
+        <w:t xml:space="preserve"> </w:t>
+      </w:r>
+      <w:proofErr w:type="spellStart"/>
+      <w:r>
+        <w:t>que</w:t>
+      </w:r>
+      <w:proofErr w:type="spellEnd"/>
+      <w:r>
+        <w:t xml:space="preserve"> poner]</w:t>
+      </w:r>
+    </w:p>
+    <w:p>
+      <w:pPr>
+        <w:pStyle w:val="PSI-Comentario"/>
+      </w:pPr>
+      <w:r>
         <w:t>[</w:t>
       </w:r>
       <w:r>
@@ -3001,63 +3206,61 @@
         <w:pStyle w:val="PSI-Ttulo1"/>
       </w:pPr>
       <w:bookmarkStart w:id="28" w:name="_Toc234690197"/>
-      <w:bookmarkStart w:id="29" w:name="_Toc257629288"/>
-      <w:bookmarkStart w:id="30" w:name="_Toc228187387"/>
+      <w:bookmarkStart w:id="29" w:name="_Toc228187387"/>
+      <w:bookmarkStart w:id="30" w:name="_Toc176607499"/>
       <w:r>
         <w:t>Propuesta</w:t>
       </w:r>
       <w:bookmarkEnd w:id="28"/>
+      <w:bookmarkEnd w:id="30"/>
+      <w:r>
+        <w:t xml:space="preserve"> </w:t>
+      </w:r>
+    </w:p>
+    <w:p>
+      <w:pPr>
+        <w:pStyle w:val="PSI-Comentario"/>
+      </w:pPr>
+      <w:r>
+        <w:t>[</w:t>
+      </w:r>
+      <w:r>
+        <w:t xml:space="preserve">En esta sección </w:t>
+      </w:r>
+      <w:r>
+        <w:t xml:space="preserve">se </w:t>
+      </w:r>
+      <w:r>
+        <w:t xml:space="preserve">debe </w:t>
+      </w:r>
+      <w:r>
+        <w:t>describ</w:t>
+      </w:r>
+      <w:r>
+        <w:t>ir</w:t>
+      </w:r>
+      <w:r>
+        <w:t xml:space="preserve"> detalladamente la propuesta que se realiza entre el grupo de desarrollo y el posible cliente, se debe dejar en claro quiénes son los participantes del desarrollo y definir el entorno del sistema a desarrollar</w:t>
+      </w:r>
+      <w:r>
+        <w:t>.</w:t>
+      </w:r>
+      <w:r>
+        <w:t>]</w:t>
+      </w:r>
+    </w:p>
+    <w:p>
+      <w:pPr>
+        <w:pStyle w:val="PSI-Ttulo2"/>
+      </w:pPr>
+      <w:bookmarkStart w:id="31" w:name="_Toc234690198"/>
+      <w:bookmarkStart w:id="32" w:name="_Toc176607500"/>
+      <w:r>
+        <w:lastRenderedPageBreak/>
+        <w:t>Análisis Técnico</w:t>
+      </w:r>
+      <w:bookmarkEnd w:id="17"/>
       <w:bookmarkEnd w:id="29"/>
-      <w:r>
-        <w:t xml:space="preserve"> </w:t>
-      </w:r>
-    </w:p>
-    <w:p>
-      <w:pPr>
-        <w:pStyle w:val="PSI-Comentario"/>
-      </w:pPr>
-      <w:r>
-        <w:t>[</w:t>
-      </w:r>
-      <w:r>
-        <w:t xml:space="preserve">En esta sección </w:t>
-      </w:r>
-      <w:r>
-        <w:t xml:space="preserve">se </w:t>
-      </w:r>
-      <w:r>
-        <w:t xml:space="preserve">debe </w:t>
-      </w:r>
-      <w:r>
-        <w:t>describ</w:t>
-      </w:r>
-      <w:r>
-        <w:t>ir</w:t>
-      </w:r>
-      <w:r>
-        <w:t xml:space="preserve"> detalladamente la propuesta que se realiza entre el grupo de desarrollo y el posible cliente, se debe dejar en claro quiénes son los participantes del desarrollo y definir el entorno del sistema a desarrollar</w:t>
-      </w:r>
-      <w:r>
-        <w:t>.</w:t>
-      </w:r>
-      <w:r>
-        <w:t>]</w:t>
-      </w:r>
-    </w:p>
-    <w:p>
-      <w:pPr>
-        <w:pStyle w:val="PSI-Ttulo2"/>
-      </w:pPr>
-      <w:bookmarkStart w:id="31" w:name="_Toc234690198"/>
-      <w:r>
-        <w:br/>
-      </w:r>
-      <w:bookmarkStart w:id="32" w:name="_Toc257629289"/>
-      <w:r>
-        <w:t>Análisis Técnico</w:t>
-      </w:r>
-      <w:bookmarkEnd w:id="18"/>
-      <w:bookmarkEnd w:id="30"/>
       <w:bookmarkEnd w:id="31"/>
       <w:bookmarkEnd w:id="32"/>
     </w:p>
@@ -3107,7 +3310,7 @@
       </w:pPr>
       <w:bookmarkStart w:id="33" w:name="_Toc228187388"/>
       <w:bookmarkStart w:id="34" w:name="_Toc234690199"/>
-      <w:bookmarkStart w:id="35" w:name="_Toc257629290"/>
+      <w:bookmarkStart w:id="35" w:name="_Toc176607501"/>
       <w:r>
         <w:t>Definición de problema:</w:t>
       </w:r>
@@ -3135,7 +3338,7 @@
       <w:r>
         <w:br/>
       </w:r>
-      <w:bookmarkStart w:id="38" w:name="_Toc257629291"/>
+      <w:bookmarkStart w:id="38" w:name="_Toc176607502"/>
       <w:r>
         <w:t>Características actuales del sistema</w:t>
       </w:r>
@@ -3162,7 +3365,7 @@
       <w:r>
         <w:br/>
       </w:r>
-      <w:bookmarkStart w:id="40" w:name="_Toc257629292"/>
+      <w:bookmarkStart w:id="40" w:name="_Toc176607503"/>
       <w:r>
         <w:t>Descripción de procesos actuales</w:t>
       </w:r>
@@ -3191,7 +3394,7 @@
       <w:r>
         <w:br/>
       </w:r>
-      <w:bookmarkStart w:id="42" w:name="_Toc257629293"/>
+      <w:bookmarkStart w:id="42" w:name="_Toc176607504"/>
       <w:r>
         <w:t>Requisitos detectados</w:t>
       </w:r>
@@ -3243,7 +3446,7 @@
       <w:bookmarkStart w:id="43" w:name="_Toc200978418"/>
       <w:bookmarkStart w:id="44" w:name="_Toc228187391"/>
       <w:bookmarkStart w:id="45" w:name="_Toc234690203"/>
-      <w:bookmarkStart w:id="46" w:name="_Toc257629294"/>
+      <w:bookmarkStart w:id="46" w:name="_Toc176607505"/>
       <w:r>
         <w:t>Propuesta Técnica</w:t>
       </w:r>
@@ -3286,7 +3489,7 @@
       <w:r>
         <w:br/>
       </w:r>
-      <w:bookmarkStart w:id="49" w:name="_Toc257629295"/>
+      <w:bookmarkStart w:id="49" w:name="_Toc176607506"/>
       <w:r>
         <w:t>Casos de uso</w:t>
       </w:r>
@@ -3305,7 +3508,11 @@
         <w:t>E</w:t>
       </w:r>
       <w:r>
-        <w:t>numerar los casos de uso a implementar por el grupo de desarrollo como así también su interacción con los actores del sistema, la definición de casos de uso de la propuesta de desarrollo no debe ser la definición definitiva, pero si debe ser exhaustiva para que comprenda toda la funcionalidad a implementar</w:t>
+        <w:t xml:space="preserve">numerar los casos de uso a implementar por el grupo de desarrollo como así también su interacción con los actores del sistema, la definición de casos de uso de la propuesta de </w:t>
+      </w:r>
+      <w:r>
+        <w:lastRenderedPageBreak/>
+        <w:t>desarrollo no debe ser la definición definitiva, pero si debe ser exhaustiva para que comprenda toda la funcionalidad a implementar</w:t>
       </w:r>
       <w:r>
         <w:t>.</w:t>
@@ -3322,7 +3529,7 @@
       <w:bookmarkStart w:id="50" w:name="_Toc200978419"/>
       <w:bookmarkStart w:id="51" w:name="_Toc228187393"/>
       <w:bookmarkStart w:id="52" w:name="_Toc234690205"/>
-      <w:bookmarkStart w:id="53" w:name="_Toc257629296"/>
+      <w:bookmarkStart w:id="53" w:name="_Toc176607507"/>
       <w:r>
         <w:t>Planificación Estimada</w:t>
       </w:r>
@@ -3371,7 +3578,7 @@
       </w:pPr>
       <w:bookmarkStart w:id="54" w:name="_Toc228187394"/>
       <w:bookmarkStart w:id="55" w:name="_Toc234690206"/>
-      <w:bookmarkStart w:id="56" w:name="_Toc257629297"/>
+      <w:bookmarkStart w:id="56" w:name="_Toc176607508"/>
       <w:r>
         <w:t>Propuesta Económica</w:t>
       </w:r>
@@ -3427,9 +3634,8 @@
       </w:pPr>
       <w:bookmarkStart w:id="57" w:name="_Toc228187395"/>
       <w:bookmarkStart w:id="58" w:name="_Toc234690207"/>
-      <w:bookmarkStart w:id="59" w:name="_Toc257629298"/>
-      <w:r>
-        <w:lastRenderedPageBreak/>
+      <w:bookmarkStart w:id="59" w:name="_Toc176607509"/>
+      <w:r>
         <w:t>Anexos</w:t>
       </w:r>
       <w:bookmarkEnd w:id="57"/>
@@ -3460,7 +3666,7 @@
       </w:pPr>
       <w:bookmarkStart w:id="60" w:name="_Toc228187396"/>
       <w:bookmarkStart w:id="61" w:name="_Toc234690208"/>
-      <w:bookmarkStart w:id="62" w:name="_Toc257629299"/>
+      <w:bookmarkStart w:id="62" w:name="_Toc176607510"/>
       <w:r>
         <w:t>Entrevistas</w:t>
       </w:r>
@@ -3503,7 +3709,7 @@
       </w:pPr>
       <w:bookmarkStart w:id="63" w:name="_Toc228187397"/>
       <w:bookmarkStart w:id="64" w:name="_Toc234690209"/>
-      <w:bookmarkStart w:id="65" w:name="_Toc257629300"/>
+      <w:bookmarkStart w:id="65" w:name="_Toc176607511"/>
       <w:r>
         <w:t>Comentarios</w:t>
       </w:r>
@@ -3537,8 +3743,9 @@
         <w:pStyle w:val="PSI-Ttulo2"/>
       </w:pPr>
       <w:bookmarkStart w:id="66" w:name="_Toc234690210"/>
-      <w:bookmarkStart w:id="67" w:name="_Toc257629301"/>
-      <w:r>
+      <w:bookmarkStart w:id="67" w:name="_Toc176607512"/>
+      <w:r>
+        <w:lastRenderedPageBreak/>
         <w:t>Otros</w:t>
       </w:r>
       <w:bookmarkEnd w:id="66"/>
@@ -3978,23 +4185,7 @@
       <w:spacing w:before="0"/>
     </w:pPr>
     <w:r>
-      <w:t xml:space="preserve">Agustín </w:t>
-    </w:r>
-    <w:proofErr w:type="spellStart"/>
-    <w:r>
-      <w:t>Collareda</w:t>
-    </w:r>
-    <w:proofErr w:type="spellEnd"/>
-    <w:r>
-      <w:t xml:space="preserve">, Cintia </w:t>
-    </w:r>
-    <w:proofErr w:type="spellStart"/>
-    <w:r>
-      <w:t>Hernandez</w:t>
-    </w:r>
-    <w:proofErr w:type="spellEnd"/>
-    <w:r>
-      <w:t xml:space="preserve"> y Hugo Frey</w:t>
+      <w:t>Agustín Collareda, Cintia Hernandez y Hugo Frey</w:t>
     </w:r>
   </w:p>
 </w:ftr>
@@ -6402,7 +6593,6 @@
   <w:style w:type="character" w:default="1" w:styleId="Fuentedeprrafopredeter">
     <w:name w:val="Default Paragraph Font"/>
     <w:uiPriority w:val="1"/>
-    <w:semiHidden/>
     <w:unhideWhenUsed/>
   </w:style>
   <w:style w:type="table" w:default="1" w:styleId="Tablanormal">

</xml_diff>

<commit_message>
Doc: Se termino la seccion de informacion general y se continuo con la seccion de propuesta en el documento de propuesta de desarrollo
</commit_message>
<xml_diff>
--- a/Inicio/Propuesta de Desarrollo_Vesta Risk Manager_T-Code.docx
+++ b/Inicio/Propuesta de Desarrollo_Vesta Risk Manager_T-Code.docx
@@ -3180,140 +3180,54 @@
     </w:p>
     <w:p>
       <w:pPr>
-        <w:pStyle w:val="PSI-Comentario"/>
-      </w:pPr>
-      <w:r>
-        <w:t xml:space="preserve">[No </w:t>
+        <w:rPr>
+          <w:iCs/>
+        </w:rPr>
+      </w:pPr>
+      <w:r>
+        <w:t>Previamente a</w:t>
+      </w:r>
+      <w:r>
+        <w:t xml:space="preserve">l desarrollo e implementación </w:t>
+      </w:r>
+      <w:r>
+        <w:t xml:space="preserve">del sistema Vesta </w:t>
       </w:r>
       <w:proofErr w:type="spellStart"/>
       <w:r>
-        <w:t>se</w:t>
+        <w:t>Risk</w:t>
       </w:r>
       <w:proofErr w:type="spellEnd"/>
       <w:r>
+        <w:t xml:space="preserve"> Manager, </w:t>
+      </w:r>
+      <w:r>
+        <w:t xml:space="preserve">la gestión de riesgos en las asignaturas de las carreras de Analista en sistemas y Licenciatura en sistemas se realiza por medio de plantillas basadas en la metodología PSI. Aunque estas plantillas han </w:t>
+      </w:r>
+      <w:r>
+        <w:lastRenderedPageBreak/>
+        <w:t>demostrado ser una herramienta útil, existe la necesidad de contar con un sistema que optimice aún más las actividades de gestión de riesgos y minimice los errores que pueden surgir de la introducción incorrecta de datos o del mal uso de las plantillas.</w:t>
+      </w:r>
+      <w:r>
+        <w:rPr>
+          <w:iCs/>
+        </w:rPr>
         <w:t xml:space="preserve"> </w:t>
       </w:r>
-      <w:proofErr w:type="spellStart"/>
-      <w:r>
-        <w:t>que</w:t>
-      </w:r>
-      <w:proofErr w:type="spellEnd"/>
-      <w:r>
-        <w:t xml:space="preserve"> poner]</w:t>
-      </w:r>
-    </w:p>
-    <w:p>
-      <w:pPr>
-        <w:pStyle w:val="PSI-Comentario"/>
-        <w:rPr>
-          <w:iCs/>
-          <w:color w:val="auto"/>
-        </w:rPr>
-      </w:pPr>
-      <w:r>
-        <w:lastRenderedPageBreak/>
-        <w:t>[</w:t>
-      </w:r>
-      <w:r>
-        <w:t>Esta sección está dedicada a todos aquellos antecedentes que se deban remarcar a la hora de realizarse una propuesta hacia el cliente, cualquier antecedente al que se haga referencia se pude anexar a este documento en el apartado de anexos, haciendo su debida referencia</w:t>
-      </w:r>
-      <w:r>
-        <w:t>.</w:t>
-      </w:r>
-      <w:r>
-        <w:t>]</w:t>
-      </w:r>
-      <w:r>
-        <w:br/>
-      </w:r>
-      <w:r>
-        <w:rPr>
-          <w:i w:val="0"/>
-          <w:color w:val="auto"/>
-        </w:rPr>
-        <w:t>Previamente a</w:t>
-      </w:r>
-      <w:r>
-        <w:rPr>
-          <w:i w:val="0"/>
-          <w:color w:val="auto"/>
-        </w:rPr>
-        <w:t xml:space="preserve">l desarrollo e implementación </w:t>
-      </w:r>
-      <w:r>
-        <w:rPr>
-          <w:i w:val="0"/>
-          <w:color w:val="auto"/>
-        </w:rPr>
-        <w:t xml:space="preserve">del sistema Vesta </w:t>
-      </w:r>
-      <w:proofErr w:type="spellStart"/>
-      <w:r>
-        <w:rPr>
-          <w:i w:val="0"/>
-          <w:color w:val="auto"/>
-        </w:rPr>
-        <w:t>Risk</w:t>
-      </w:r>
-      <w:proofErr w:type="spellEnd"/>
-      <w:r>
-        <w:rPr>
-          <w:i w:val="0"/>
-          <w:color w:val="auto"/>
-        </w:rPr>
-        <w:t xml:space="preserve"> Manager, </w:t>
-      </w:r>
-      <w:r>
-        <w:rPr>
-          <w:i w:val="0"/>
-          <w:color w:val="auto"/>
-        </w:rPr>
-        <w:t xml:space="preserve">la gestión de riesgos en las asignaturas de las carreras de Analista en sistemas y Licenciatura en sistemas se realiza por medio de plantillas basadas en la metodología PSI. </w:t>
-      </w:r>
-      <w:r>
-        <w:rPr>
-          <w:i w:val="0"/>
-          <w:color w:val="auto"/>
-          <w:lang w:val="es-ES"/>
-        </w:rPr>
-        <w:t>Aunque estas plantillas han demostrado ser una herramienta útil, existe la necesidad de contar con un sistema que optimice aún más las actividades de gestión de riesgos y minimice los errores que pueden surgir de la introducción incorrecta de datos o del mal uso de las plantillas</w:t>
-      </w:r>
-      <w:r>
-        <w:rPr>
-          <w:i w:val="0"/>
-          <w:color w:val="auto"/>
-        </w:rPr>
-        <w:t>.</w:t>
-      </w:r>
-      <w:r>
-        <w:rPr>
-          <w:iCs/>
-          <w:color w:val="auto"/>
-        </w:rPr>
-        <w:t xml:space="preserve"> </w:t>
-      </w:r>
-    </w:p>
-    <w:p>
-      <w:pPr>
-        <w:pStyle w:val="PSI-Comentario"/>
-        <w:rPr>
-          <w:i w:val="0"/>
-          <w:iCs/>
-        </w:rPr>
-      </w:pPr>
-      <w:r>
-        <w:rPr>
-          <w:i w:val="0"/>
-          <w:iCs/>
-        </w:rPr>
+    </w:p>
+    <w:p>
+      <w:pPr>
+        <w:rPr>
+          <w:i/>
+        </w:rPr>
+      </w:pPr>
+      <w:r>
         <w:t>Es fundamental que el sistema </w:t>
       </w:r>
       <w:r>
         <w:rPr>
           <w:b/>
           <w:bCs/>
-          <w:i w:val="0"/>
-          <w:iCs/>
         </w:rPr>
         <w:t xml:space="preserve">Vesta </w:t>
       </w:r>
@@ -3322,8 +3236,6 @@
         <w:rPr>
           <w:b/>
           <w:bCs/>
-          <w:i w:val="0"/>
-          <w:iCs/>
         </w:rPr>
         <w:t>Risk</w:t>
       </w:r>
@@ -3332,16 +3244,10 @@
         <w:rPr>
           <w:b/>
           <w:bCs/>
-          <w:i w:val="0"/>
-          <w:iCs/>
         </w:rPr>
         <w:t xml:space="preserve"> Manager</w:t>
       </w:r>
       <w:r>
-        <w:rPr>
-          <w:i w:val="0"/>
-          <w:iCs/>
-        </w:rPr>
         <w:t> integre todas las ventajas que ofrecen las herramientas previamente utilizadas. Solo así podrá considerarse un éxito en la mejora de la gestión de riesgos, garantizando un proceso más eficiente y efectivo para los estudiantes y docentes involucrados.</w:t>
       </w:r>
     </w:p>
@@ -3604,7 +3510,6 @@
           <w:iCs/>
           <w:color w:val="auto"/>
         </w:rPr>
-        <w:lastRenderedPageBreak/>
         <w:t>El proceso de gestión de riesgos utilizado actualmente esta basado en la metodología PSI y se basa en el uso de</w:t>
       </w:r>
       <w:r>
@@ -3649,7 +3554,32 @@
           <w:iCs/>
           <w:color w:val="auto"/>
         </w:rPr>
-        <w:t xml:space="preserve">: Se identifican los riesgos del proyecto a partir de la experiencia de los participantes y utilizando como referencia una lista de riesgos habituales. Cada riesgo identificado es agregado a la platilla de informe de riesgo, con una descripción, categoría, causas, síntomas y el responsable de monitorearlo. Para cada categoría de riesgo se define también la importancia general de los riesgos de esa categoría para el proyecto especifico que se esta desarrollando. </w:t>
+        <w:t>: Se identifican los riesgos del proyecto a partir de la experiencia de los participantes y utilizando como referencia una lista de riesgos habituales. Cada riesgo identificado es agregado a la pla</w:t>
+      </w:r>
+      <w:r>
+        <w:rPr>
+          <w:i w:val="0"/>
+          <w:iCs/>
+          <w:color w:val="auto"/>
+        </w:rPr>
+        <w:t>n</w:t>
+      </w:r>
+      <w:r>
+        <w:rPr>
+          <w:i w:val="0"/>
+          <w:iCs/>
+          <w:color w:val="auto"/>
+        </w:rPr>
+        <w:t xml:space="preserve">tilla de informe de riesgo, con una descripción, categoría, causas, síntomas y el responsable de monitorearlo. Para cada categoría de riesgo se define </w:t>
+      </w:r>
+      <w:r>
+        <w:rPr>
+          <w:i w:val="0"/>
+          <w:iCs/>
+          <w:color w:val="auto"/>
+        </w:rPr>
+        <w:lastRenderedPageBreak/>
+        <w:t xml:space="preserve">también la importancia general de los riesgos de esa categoría para el proyecto especifico que se esta desarrollando. </w:t>
       </w:r>
     </w:p>
     <w:p>
@@ -3845,6 +3775,347 @@
       </w:pPr>
       <w:r>
         <w:t>Otro requisito. Descripción]</w:t>
+      </w:r>
+    </w:p>
+    <w:p>
+      <w:pPr>
+        <w:pStyle w:val="PSI-Comentario"/>
+        <w:numPr>
+          <w:ilvl w:val="0"/>
+          <w:numId w:val="14"/>
+        </w:numPr>
+        <w:rPr>
+          <w:i w:val="0"/>
+          <w:iCs/>
+          <w:color w:val="auto"/>
+        </w:rPr>
+      </w:pPr>
+      <w:r>
+        <w:rPr>
+          <w:i w:val="0"/>
+          <w:iCs/>
+          <w:color w:val="auto"/>
+        </w:rPr>
+        <w:t>El sistema permitirá al administrador del proyecto cargar riesgos a un listado de riesgos.</w:t>
+      </w:r>
+    </w:p>
+    <w:p>
+      <w:pPr>
+        <w:pStyle w:val="PSI-Comentario"/>
+        <w:numPr>
+          <w:ilvl w:val="0"/>
+          <w:numId w:val="14"/>
+        </w:numPr>
+        <w:rPr>
+          <w:i w:val="0"/>
+          <w:iCs/>
+          <w:color w:val="auto"/>
+        </w:rPr>
+      </w:pPr>
+      <w:r>
+        <w:rPr>
+          <w:i w:val="0"/>
+          <w:iCs/>
+          <w:color w:val="auto"/>
+        </w:rPr>
+        <w:t>El sistema permitirá al administrador del proyecto personalizar los criterios de evaluación de riesgos.</w:t>
+      </w:r>
+    </w:p>
+    <w:p>
+      <w:pPr>
+        <w:pStyle w:val="PSI-Comentario"/>
+        <w:numPr>
+          <w:ilvl w:val="0"/>
+          <w:numId w:val="14"/>
+        </w:numPr>
+        <w:rPr>
+          <w:i w:val="0"/>
+          <w:iCs/>
+          <w:color w:val="auto"/>
+        </w:rPr>
+      </w:pPr>
+      <w:r>
+        <w:rPr>
+          <w:i w:val="0"/>
+          <w:iCs/>
+          <w:color w:val="auto"/>
+        </w:rPr>
+        <w:t>El sistema será capaz de presentar gráficos y resúmenes sobre la gestión de riesgo realizada.</w:t>
+      </w:r>
+    </w:p>
+    <w:p>
+      <w:pPr>
+        <w:pStyle w:val="PSI-Comentario"/>
+        <w:numPr>
+          <w:ilvl w:val="0"/>
+          <w:numId w:val="14"/>
+        </w:numPr>
+        <w:rPr>
+          <w:i w:val="0"/>
+          <w:iCs/>
+          <w:color w:val="auto"/>
+        </w:rPr>
+      </w:pPr>
+      <w:r>
+        <w:rPr>
+          <w:i w:val="0"/>
+          <w:iCs/>
+          <w:color w:val="auto"/>
+        </w:rPr>
+        <w:t>El sistema será capaz de presentar la evolución de los riesgos y acciones tomadas durante cada iteración.</w:t>
+      </w:r>
+    </w:p>
+    <w:p>
+      <w:pPr>
+        <w:pStyle w:val="PSI-Comentario"/>
+        <w:numPr>
+          <w:ilvl w:val="0"/>
+          <w:numId w:val="14"/>
+        </w:numPr>
+        <w:rPr>
+          <w:i w:val="0"/>
+          <w:iCs/>
+          <w:color w:val="auto"/>
+        </w:rPr>
+      </w:pPr>
+      <w:r>
+        <w:rPr>
+          <w:i w:val="0"/>
+          <w:iCs/>
+          <w:color w:val="auto"/>
+        </w:rPr>
+        <w:t>El sistema notificará cuando sea necesario realizar una nueva evaluación de un riesgo.</w:t>
+      </w:r>
+    </w:p>
+    <w:p>
+      <w:pPr>
+        <w:pStyle w:val="PSI-Comentario"/>
+        <w:numPr>
+          <w:ilvl w:val="0"/>
+          <w:numId w:val="14"/>
+        </w:numPr>
+        <w:rPr>
+          <w:i w:val="0"/>
+          <w:iCs/>
+          <w:color w:val="auto"/>
+        </w:rPr>
+      </w:pPr>
+      <w:r>
+        <w:rPr>
+          <w:i w:val="0"/>
+          <w:iCs/>
+          <w:color w:val="auto"/>
+        </w:rPr>
+        <w:t>El sistema asistirá al usuario en el análisis y definición de las características de los riesgos encontrados (por ejemplo, a partir de un formulario).</w:t>
+      </w:r>
+    </w:p>
+    <w:p>
+      <w:pPr>
+        <w:pStyle w:val="PSI-Comentario"/>
+        <w:numPr>
+          <w:ilvl w:val="0"/>
+          <w:numId w:val="14"/>
+        </w:numPr>
+        <w:rPr>
+          <w:i w:val="0"/>
+          <w:iCs/>
+          <w:color w:val="auto"/>
+        </w:rPr>
+      </w:pPr>
+      <w:r>
+        <w:rPr>
+          <w:i w:val="0"/>
+          <w:iCs/>
+          <w:color w:val="auto"/>
+        </w:rPr>
+        <w:t>El sistema permitirá al usuario clasificar los riesgos</w:t>
+      </w:r>
+      <w:r>
+        <w:rPr>
+          <w:i w:val="0"/>
+          <w:iCs/>
+          <w:color w:val="auto"/>
+        </w:rPr>
+        <w:t xml:space="preserve"> según un criterio establecido por el administrador del proyecto</w:t>
+      </w:r>
+      <w:r>
+        <w:rPr>
+          <w:i w:val="0"/>
+          <w:iCs/>
+          <w:color w:val="auto"/>
+        </w:rPr>
+        <w:t>.</w:t>
+      </w:r>
+    </w:p>
+    <w:p>
+      <w:pPr>
+        <w:pStyle w:val="PSI-Comentario"/>
+        <w:numPr>
+          <w:ilvl w:val="0"/>
+          <w:numId w:val="14"/>
+        </w:numPr>
+        <w:rPr>
+          <w:i w:val="0"/>
+          <w:iCs/>
+          <w:color w:val="auto"/>
+        </w:rPr>
+      </w:pPr>
+      <w:r>
+        <w:rPr>
+          <w:i w:val="0"/>
+          <w:iCs/>
+          <w:color w:val="auto"/>
+        </w:rPr>
+        <w:lastRenderedPageBreak/>
+        <w:t>El sistema permitirá al administrador del proyecto ajustar la importancia de los factores de riesgo para cada proyecto.</w:t>
+      </w:r>
+    </w:p>
+    <w:p>
+      <w:pPr>
+        <w:pStyle w:val="PSI-Comentario"/>
+        <w:numPr>
+          <w:ilvl w:val="0"/>
+          <w:numId w:val="14"/>
+        </w:numPr>
+        <w:rPr>
+          <w:i w:val="0"/>
+          <w:iCs/>
+          <w:color w:val="auto"/>
+        </w:rPr>
+      </w:pPr>
+      <w:r>
+        <w:rPr>
+          <w:i w:val="0"/>
+          <w:iCs/>
+          <w:color w:val="auto"/>
+        </w:rPr>
+        <w:t>El sistema permitirá al usuario registrar las tareas asociadas a los riesgos.</w:t>
+      </w:r>
+    </w:p>
+    <w:p>
+      <w:pPr>
+        <w:pStyle w:val="PSI-Comentario"/>
+        <w:numPr>
+          <w:ilvl w:val="0"/>
+          <w:numId w:val="14"/>
+        </w:numPr>
+        <w:rPr>
+          <w:i w:val="0"/>
+          <w:iCs/>
+          <w:color w:val="auto"/>
+        </w:rPr>
+      </w:pPr>
+      <w:r>
+        <w:rPr>
+          <w:i w:val="0"/>
+          <w:iCs/>
+          <w:color w:val="auto"/>
+        </w:rPr>
+        <w:t>El sistema permitirá al usuario marcar como completada las tareas previamente registradas.</w:t>
+      </w:r>
+    </w:p>
+    <w:p>
+      <w:pPr>
+        <w:pStyle w:val="PSI-Comentario"/>
+        <w:numPr>
+          <w:ilvl w:val="0"/>
+          <w:numId w:val="14"/>
+        </w:numPr>
+        <w:rPr>
+          <w:i w:val="0"/>
+          <w:iCs/>
+          <w:color w:val="auto"/>
+        </w:rPr>
+      </w:pPr>
+      <w:r>
+        <w:rPr>
+          <w:i w:val="0"/>
+          <w:iCs/>
+          <w:color w:val="auto"/>
+        </w:rPr>
+        <w:t>El sistema permitirá al usuario agregar una descripción extra a los riesgos.</w:t>
+      </w:r>
+    </w:p>
+    <w:p>
+      <w:pPr>
+        <w:pStyle w:val="PSI-Comentario"/>
+        <w:numPr>
+          <w:ilvl w:val="0"/>
+          <w:numId w:val="14"/>
+        </w:numPr>
+        <w:rPr>
+          <w:i w:val="0"/>
+          <w:iCs/>
+          <w:color w:val="auto"/>
+        </w:rPr>
+      </w:pPr>
+      <w:r>
+        <w:rPr>
+          <w:i w:val="0"/>
+          <w:iCs/>
+          <w:color w:val="auto"/>
+        </w:rPr>
+        <w:t xml:space="preserve">El sistema permitirá al administrador del proyecto crear </w:t>
+      </w:r>
+      <w:r>
+        <w:rPr>
+          <w:i w:val="0"/>
+          <w:iCs/>
+          <w:color w:val="auto"/>
+        </w:rPr>
+        <w:t xml:space="preserve">uno o varios </w:t>
+      </w:r>
+      <w:r>
+        <w:rPr>
+          <w:i w:val="0"/>
+          <w:iCs/>
+          <w:color w:val="auto"/>
+        </w:rPr>
+        <w:t>proyectos.</w:t>
+      </w:r>
+    </w:p>
+    <w:p>
+      <w:pPr>
+        <w:pStyle w:val="PSI-Comentario"/>
+        <w:numPr>
+          <w:ilvl w:val="0"/>
+          <w:numId w:val="14"/>
+        </w:numPr>
+        <w:rPr>
+          <w:i w:val="0"/>
+          <w:iCs/>
+          <w:color w:val="auto"/>
+        </w:rPr>
+      </w:pPr>
+      <w:r>
+        <w:rPr>
+          <w:i w:val="0"/>
+          <w:iCs/>
+          <w:color w:val="auto"/>
+        </w:rPr>
+        <w:t>El sistema permitirá al administrador del proyecto vincular usuarios con los proyectos.</w:t>
+      </w:r>
+    </w:p>
+    <w:p>
+      <w:pPr>
+        <w:pStyle w:val="PSI-Comentario"/>
+        <w:numPr>
+          <w:ilvl w:val="0"/>
+          <w:numId w:val="14"/>
+        </w:numPr>
+        <w:rPr>
+          <w:i w:val="0"/>
+          <w:iCs/>
+          <w:color w:val="auto"/>
+        </w:rPr>
+      </w:pPr>
+      <w:r>
+        <w:rPr>
+          <w:i w:val="0"/>
+          <w:iCs/>
+          <w:color w:val="auto"/>
+        </w:rPr>
+        <w:t>El sistema permitirá registrar las evaluaciones realizadas por los usuarios.</w:t>
       </w:r>
     </w:p>
     <w:p>
@@ -3859,380 +4130,649 @@
     </w:p>
     <w:p>
       <w:pPr>
-        <w:pStyle w:val="PSI-Comentario"/>
+        <w:pStyle w:val="PSI-Ttulo2"/>
+      </w:pPr>
+      <w:bookmarkStart w:id="43" w:name="_Toc200978418"/>
+      <w:bookmarkStart w:id="44" w:name="_Toc228187391"/>
+      <w:bookmarkStart w:id="45" w:name="_Toc234690203"/>
+      <w:bookmarkStart w:id="46" w:name="_Toc176607505"/>
+      <w:r>
+        <w:t>Propuesta Técnica</w:t>
+      </w:r>
+      <w:bookmarkEnd w:id="43"/>
+      <w:bookmarkEnd w:id="44"/>
+      <w:bookmarkEnd w:id="45"/>
+      <w:bookmarkEnd w:id="46"/>
+    </w:p>
+    <w:p>
+      <w:pPr>
+        <w:pStyle w:val="PSI-Ttulo3"/>
+      </w:pPr>
+      <w:bookmarkStart w:id="47" w:name="_Toc228187392"/>
+      <w:bookmarkStart w:id="48" w:name="_Toc234690204"/>
+      <w:bookmarkStart w:id="49" w:name="_Toc176607506"/>
+      <w:r>
+        <w:t>Casos de uso</w:t>
+      </w:r>
+      <w:bookmarkEnd w:id="47"/>
+      <w:bookmarkEnd w:id="48"/>
+      <w:bookmarkEnd w:id="49"/>
+    </w:p>
+    <w:p>
+      <w:r>
+        <w:t>Los actores detectados son:</w:t>
+      </w:r>
+    </w:p>
+    <w:p>
+      <w:pPr>
+        <w:pStyle w:val="Prrafodelista"/>
         <w:numPr>
           <w:ilvl w:val="0"/>
           <w:numId w:val="14"/>
         </w:numPr>
-        <w:rPr>
-          <w:i w:val="0"/>
-          <w:iCs/>
-          <w:color w:val="auto"/>
-        </w:rPr>
-      </w:pPr>
-      <w:r>
-        <w:rPr>
-          <w:i w:val="0"/>
-          <w:iCs/>
-          <w:color w:val="auto"/>
-        </w:rPr>
-        <w:t>El sistema permitirá al administrador del proyecto cargar riesgos a un listado de riesgos.</w:t>
-      </w:r>
-    </w:p>
-    <w:p>
-      <w:pPr>
-        <w:pStyle w:val="PSI-Comentario"/>
+      </w:pPr>
+      <w:r>
+        <w:t>Administrador del sistema.</w:t>
+      </w:r>
+    </w:p>
+    <w:p>
+      <w:pPr>
+        <w:pStyle w:val="Prrafodelista"/>
         <w:numPr>
           <w:ilvl w:val="0"/>
           <w:numId w:val="14"/>
         </w:numPr>
-        <w:rPr>
-          <w:i w:val="0"/>
-          <w:iCs/>
-          <w:color w:val="auto"/>
-        </w:rPr>
-      </w:pPr>
-      <w:r>
-        <w:rPr>
-          <w:i w:val="0"/>
-          <w:iCs/>
-          <w:color w:val="auto"/>
-        </w:rPr>
-        <w:t>El sistema permitirá al administrador del proyecto personalizar los criterios de evaluación de riesgos.</w:t>
-      </w:r>
-    </w:p>
-    <w:p>
-      <w:pPr>
-        <w:pStyle w:val="PSI-Comentario"/>
+      </w:pPr>
+      <w:r>
+        <w:t>Desarrollador.</w:t>
+      </w:r>
+    </w:p>
+    <w:p>
+      <w:pPr>
+        <w:pStyle w:val="Prrafodelista"/>
         <w:numPr>
           <w:ilvl w:val="0"/>
           <w:numId w:val="14"/>
         </w:numPr>
-        <w:rPr>
-          <w:i w:val="0"/>
-          <w:iCs/>
-          <w:color w:val="auto"/>
-        </w:rPr>
-      </w:pPr>
-      <w:r>
-        <w:rPr>
-          <w:i w:val="0"/>
-          <w:iCs/>
-          <w:color w:val="auto"/>
-        </w:rPr>
-        <w:t>El sistema será capaz de presentar gráficos y resúmenes sobre la gestión de riesgo realizada.</w:t>
-      </w:r>
-    </w:p>
-    <w:p>
-      <w:pPr>
-        <w:pStyle w:val="PSI-Comentario"/>
+      </w:pPr>
+      <w:r>
+        <w:t>Líder de proyecto.</w:t>
+      </w:r>
+    </w:p>
+    <w:p>
+      <w:r>
+        <w:t xml:space="preserve">Los casos de uso detectados son los siguientes: </w:t>
+      </w:r>
+    </w:p>
+    <w:p>
+      <w:pPr>
+        <w:pStyle w:val="Prrafodelista"/>
         <w:numPr>
           <w:ilvl w:val="0"/>
           <w:numId w:val="14"/>
         </w:numPr>
-        <w:rPr>
-          <w:i w:val="0"/>
-          <w:iCs/>
-          <w:color w:val="auto"/>
-        </w:rPr>
-      </w:pPr>
-      <w:r>
-        <w:rPr>
-          <w:i w:val="0"/>
-          <w:iCs/>
-          <w:color w:val="auto"/>
-        </w:rPr>
-        <w:lastRenderedPageBreak/>
-        <w:t>El sistema será capaz de presentar la evolución de los riesgos y acciones tomadas durante cada iteración.</w:t>
-      </w:r>
-    </w:p>
-    <w:p>
-      <w:pPr>
-        <w:pStyle w:val="PSI-Comentario"/>
+      </w:pPr>
+      <w:r>
+        <w:t>Iniciar sesión.</w:t>
+      </w:r>
+      <w:r>
+        <w:t xml:space="preserve"> Se necesita que las personas estén registradas y </w:t>
+      </w:r>
+      <w:r>
+        <w:t>que deban acceder para poder utilizar el sistema.</w:t>
+      </w:r>
+    </w:p>
+    <w:p>
+      <w:pPr>
+        <w:pStyle w:val="Prrafodelista"/>
         <w:numPr>
           <w:ilvl w:val="0"/>
           <w:numId w:val="14"/>
         </w:numPr>
-        <w:rPr>
-          <w:i w:val="0"/>
-          <w:iCs/>
-          <w:color w:val="auto"/>
-        </w:rPr>
-      </w:pPr>
-      <w:r>
-        <w:rPr>
-          <w:i w:val="0"/>
-          <w:iCs/>
-          <w:color w:val="auto"/>
-        </w:rPr>
-        <w:t>El sistema notificará cuando sea necesario realizar una nueva evaluación de un riesgo.</w:t>
-      </w:r>
-    </w:p>
-    <w:p>
-      <w:pPr>
-        <w:pStyle w:val="PSI-Comentario"/>
+      </w:pPr>
+      <w:r>
+        <w:t>Registrar usuario.</w:t>
+      </w:r>
+      <w:r>
+        <w:t xml:space="preserve"> Un administrador puede registrar a los demás usuarios. </w:t>
+      </w:r>
+    </w:p>
+    <w:p>
+      <w:pPr>
+        <w:pStyle w:val="Prrafodelista"/>
         <w:numPr>
           <w:ilvl w:val="0"/>
           <w:numId w:val="14"/>
         </w:numPr>
-        <w:rPr>
-          <w:i w:val="0"/>
-          <w:iCs/>
-          <w:color w:val="auto"/>
-        </w:rPr>
-      </w:pPr>
-      <w:r>
-        <w:rPr>
-          <w:i w:val="0"/>
-          <w:iCs/>
-          <w:color w:val="auto"/>
-        </w:rPr>
-        <w:t>El sistema asistirá al usuario en el análisis y definición de las características de los riesgos encontrados (por ejemplo, a partir de un formulario).</w:t>
-      </w:r>
-    </w:p>
-    <w:p>
-      <w:pPr>
-        <w:pStyle w:val="PSI-Comentario"/>
+      </w:pPr>
+      <w:r>
+        <w:t xml:space="preserve">Asignar </w:t>
+      </w:r>
+      <w:r>
+        <w:t>r</w:t>
+      </w:r>
+      <w:r>
+        <w:t>ol.</w:t>
+      </w:r>
+      <w:r>
+        <w:t xml:space="preserve"> Un administrador puede asignar los roles a los usuarios.</w:t>
+      </w:r>
+    </w:p>
+    <w:p>
+      <w:pPr>
+        <w:pStyle w:val="Prrafodelista"/>
         <w:numPr>
           <w:ilvl w:val="0"/>
           <w:numId w:val="14"/>
         </w:numPr>
-        <w:rPr>
-          <w:i w:val="0"/>
-          <w:iCs/>
-          <w:color w:val="auto"/>
-        </w:rPr>
-      </w:pPr>
-      <w:r>
-        <w:rPr>
-          <w:i w:val="0"/>
-          <w:iCs/>
-          <w:color w:val="auto"/>
-        </w:rPr>
-        <w:t>El sistema permitirá al usuario clasificar los riesgos.</w:t>
-      </w:r>
-    </w:p>
-    <w:p>
-      <w:pPr>
-        <w:pStyle w:val="PSI-Comentario"/>
+      </w:pPr>
+      <w:r>
+        <w:t xml:space="preserve">Crear </w:t>
+      </w:r>
+      <w:r>
+        <w:t>p</w:t>
+      </w:r>
+      <w:r>
+        <w:t>royectos.</w:t>
+      </w:r>
+      <w:r>
+        <w:t xml:space="preserve"> Un administrador puede crear un proyecto, este contara con un nombre</w:t>
+      </w:r>
+      <w:r>
+        <w:t>, estado</w:t>
+      </w:r>
+      <w:r>
+        <w:t xml:space="preserve"> y una descripción. </w:t>
+      </w:r>
+    </w:p>
+    <w:p>
+      <w:pPr>
+        <w:pStyle w:val="Prrafodelista"/>
         <w:numPr>
           <w:ilvl w:val="0"/>
           <w:numId w:val="14"/>
         </w:numPr>
-        <w:rPr>
-          <w:i w:val="0"/>
-          <w:iCs/>
-          <w:color w:val="auto"/>
-        </w:rPr>
-      </w:pPr>
-      <w:r>
-        <w:rPr>
-          <w:i w:val="0"/>
-          <w:iCs/>
-          <w:color w:val="auto"/>
-        </w:rPr>
-        <w:t>El sistema permitirá al administrador del proyecto ajustar la importancia de los factores de riesgo para cada proyecto.</w:t>
-      </w:r>
-    </w:p>
-    <w:p>
-      <w:pPr>
-        <w:pStyle w:val="PSI-Comentario"/>
+      </w:pPr>
+      <w:r>
+        <w:t>Modificar proyectos. Un administrador podrá modificar los atributos asociados a un proyecto.</w:t>
+      </w:r>
+    </w:p>
+    <w:p>
+      <w:pPr>
+        <w:pStyle w:val="Prrafodelista"/>
         <w:numPr>
           <w:ilvl w:val="0"/>
           <w:numId w:val="14"/>
         </w:numPr>
-        <w:rPr>
-          <w:i w:val="0"/>
-          <w:iCs/>
-          <w:color w:val="auto"/>
-        </w:rPr>
-      </w:pPr>
-      <w:r>
-        <w:rPr>
-          <w:i w:val="0"/>
-          <w:iCs/>
-          <w:color w:val="auto"/>
-        </w:rPr>
-        <w:t>El sistema permitirá al usuario registrar las tareas asociadas a los riesgos.</w:t>
-      </w:r>
-    </w:p>
-    <w:p>
-      <w:pPr>
-        <w:pStyle w:val="PSI-Comentario"/>
+      </w:pPr>
+      <w:r>
+        <w:t>Vincular proyectos.</w:t>
+      </w:r>
+      <w:r>
+        <w:t xml:space="preserve"> Un administrador puede vincular a los demás usuarios en uno o varios proyectos.</w:t>
+      </w:r>
+    </w:p>
+    <w:p>
+      <w:pPr>
+        <w:pStyle w:val="Prrafodelista"/>
         <w:numPr>
           <w:ilvl w:val="0"/>
           <w:numId w:val="14"/>
         </w:numPr>
-        <w:rPr>
-          <w:i w:val="0"/>
-          <w:iCs/>
-          <w:color w:val="auto"/>
-        </w:rPr>
-      </w:pPr>
-      <w:r>
-        <w:rPr>
-          <w:i w:val="0"/>
-          <w:iCs/>
-          <w:color w:val="auto"/>
-        </w:rPr>
-        <w:t>El sistema permitirá al usuario agregar una descripción extra a los riesgos.</w:t>
-      </w:r>
-    </w:p>
-    <w:p>
-      <w:pPr>
-        <w:pStyle w:val="PSI-Comentario"/>
+      </w:pPr>
+      <w:r>
+        <w:t xml:space="preserve">Añadir </w:t>
+      </w:r>
+      <w:r>
+        <w:t>r</w:t>
+      </w:r>
+      <w:r>
+        <w:t>iesgos.</w:t>
+      </w:r>
+      <w:r>
+        <w:t xml:space="preserve"> Los usuarios que se encuentran vinculados al proyecto pueden añadir riesgos</w:t>
+      </w:r>
+      <w:r>
+        <w:t>, estos cuentan con un nombre, identificador, responsables, fecha de creación, tipo</w:t>
+      </w:r>
+      <w:r>
+        <w:t xml:space="preserve">, atributos de evaluación, definición </w:t>
+      </w:r>
+      <w:r>
+        <w:t>y tareas asociadas.</w:t>
+      </w:r>
+    </w:p>
+    <w:p>
+      <w:pPr>
+        <w:pStyle w:val="Prrafodelista"/>
         <w:numPr>
           <w:ilvl w:val="0"/>
           <w:numId w:val="14"/>
         </w:numPr>
-        <w:rPr>
-          <w:i w:val="0"/>
-          <w:iCs/>
-          <w:color w:val="auto"/>
-        </w:rPr>
-      </w:pPr>
-      <w:r>
-        <w:rPr>
-          <w:i w:val="0"/>
-          <w:iCs/>
-          <w:color w:val="auto"/>
-        </w:rPr>
-        <w:t>El sistema permitirá al administrador del proyecto crear de los proyectos.</w:t>
-      </w:r>
-    </w:p>
-    <w:p>
-      <w:pPr>
-        <w:pStyle w:val="PSI-Comentario"/>
+      </w:pPr>
+      <w:r>
+        <w:t xml:space="preserve">Modificar </w:t>
+      </w:r>
+      <w:r>
+        <w:t>r</w:t>
+      </w:r>
+      <w:r>
+        <w:t>iesgos.</w:t>
+      </w:r>
+      <w:r>
+        <w:t xml:space="preserve"> Los lideres de proyecto pueden modificar todos los atributos de los riesgos ya cargados.</w:t>
+      </w:r>
+    </w:p>
+    <w:p>
+      <w:pPr>
+        <w:pStyle w:val="Prrafodelista"/>
         <w:numPr>
           <w:ilvl w:val="0"/>
           <w:numId w:val="14"/>
         </w:numPr>
-        <w:rPr>
-          <w:i w:val="0"/>
-          <w:iCs/>
-          <w:color w:val="auto"/>
-        </w:rPr>
-      </w:pPr>
-      <w:r>
-        <w:rPr>
-          <w:i w:val="0"/>
-          <w:iCs/>
-          <w:color w:val="auto"/>
-        </w:rPr>
-        <w:t>El sistema permitirá al administrador del proyecto vincular usuarios con los proyectos.</w:t>
-      </w:r>
-    </w:p>
-    <w:p>
-      <w:pPr>
-        <w:pStyle w:val="PSI-Comentario"/>
+      </w:pPr>
+      <w:r>
+        <w:t>Eliminar riesgos. Los lideres de proyecto pueden eliminar los diferentes tipos de riesgos.</w:t>
+      </w:r>
+    </w:p>
+    <w:p>
+      <w:pPr>
+        <w:pStyle w:val="Prrafodelista"/>
         <w:numPr>
           <w:ilvl w:val="0"/>
           <w:numId w:val="14"/>
         </w:numPr>
-        <w:rPr>
-          <w:i w:val="0"/>
-          <w:iCs/>
-          <w:color w:val="auto"/>
-        </w:rPr>
-      </w:pPr>
-      <w:r>
-        <w:rPr>
-          <w:i w:val="0"/>
-          <w:iCs/>
-          <w:color w:val="auto"/>
-        </w:rPr>
-        <w:t>El sistema permitirá registrar las evaluaciones realizadas por los usuarios.</w:t>
-      </w:r>
-    </w:p>
-    <w:p>
-      <w:pPr>
-        <w:pStyle w:val="PSI-ComentarioVieta"/>
+      </w:pPr>
+      <w:r>
+        <w:t>Clasificar riesgos. Los diferentes tipos de usuarios pueden clasificar los riesgos según el criterio cargado.</w:t>
+      </w:r>
+    </w:p>
+    <w:p>
+      <w:pPr>
+        <w:pStyle w:val="Prrafodelista"/>
         <w:numPr>
           <w:ilvl w:val="0"/>
-          <w:numId w:val="0"/>
+          <w:numId w:val="14"/>
         </w:numPr>
-        <w:ind w:left="1072" w:hanging="360"/>
-      </w:pPr>
-    </w:p>
-    <w:p>
-      <w:pPr>
-        <w:pStyle w:val="PSI-Ttulo2"/>
-      </w:pPr>
-      <w:bookmarkStart w:id="43" w:name="_Toc200978418"/>
-      <w:bookmarkStart w:id="44" w:name="_Toc228187391"/>
-      <w:bookmarkStart w:id="45" w:name="_Toc234690203"/>
-      <w:bookmarkStart w:id="46" w:name="_Toc176607505"/>
-      <w:r>
-        <w:t>Propuesta Técnica</w:t>
-      </w:r>
-      <w:bookmarkEnd w:id="43"/>
-      <w:bookmarkEnd w:id="44"/>
-      <w:bookmarkEnd w:id="45"/>
-      <w:bookmarkEnd w:id="46"/>
-    </w:p>
-    <w:p>
-      <w:pPr>
-        <w:pStyle w:val="PSI-Comentario"/>
-      </w:pPr>
-      <w:r>
-        <w:t>[</w:t>
-      </w:r>
-      <w:r>
-        <w:t xml:space="preserve">En la sección de propuesta técnica es donde se describe exactamente qué es lo que se piensa desarrollar en este proyecto, debe quedar claro cuál es el alcance de este desarrollo como así también quienes participarán del mismo. </w:t>
-      </w:r>
-    </w:p>
-    <w:p>
-      <w:pPr>
-        <w:pStyle w:val="PSI-Comentario"/>
-      </w:pPr>
-      <w:r>
-        <w:t>En este apartado se debe hacer referencia a las características propias de la implementación a desarrollar</w:t>
+      </w:pPr>
+      <w:r>
+        <w:lastRenderedPageBreak/>
+        <w:t>Crear clasificación de riesgos. Los lideres del proyecto pueden crear su propia clasificación de riesgos.</w:t>
+      </w:r>
+    </w:p>
+    <w:p>
+      <w:pPr>
+        <w:pStyle w:val="Prrafodelista"/>
+        <w:numPr>
+          <w:ilvl w:val="0"/>
+          <w:numId w:val="14"/>
+        </w:numPr>
+      </w:pPr>
+      <w:r>
+        <w:t>Agregar clasificación. Los lideres del proyecto pueden crear nuevas clasificaciones en una clasificación de riesgos ya cargada.</w:t>
+      </w:r>
+    </w:p>
+    <w:p>
+      <w:pPr>
+        <w:pStyle w:val="Prrafodelista"/>
+        <w:numPr>
+          <w:ilvl w:val="0"/>
+          <w:numId w:val="14"/>
+        </w:numPr>
+      </w:pPr>
+      <w:r>
+        <w:t xml:space="preserve">Modificar </w:t>
+      </w:r>
+      <w:r>
+        <w:t xml:space="preserve">clasificación. Los lideres del proyecto pueden </w:t>
+      </w:r>
+      <w:r>
+        <w:t xml:space="preserve">modificar las </w:t>
+      </w:r>
+      <w:r>
+        <w:t xml:space="preserve">clasificaciones </w:t>
+      </w:r>
+      <w:r>
+        <w:t>ya cargadas.</w:t>
+      </w:r>
+    </w:p>
+    <w:p>
+      <w:pPr>
+        <w:pStyle w:val="Prrafodelista"/>
+        <w:numPr>
+          <w:ilvl w:val="0"/>
+          <w:numId w:val="14"/>
+        </w:numPr>
+      </w:pPr>
+      <w:r>
+        <w:t xml:space="preserve">Crear tareas. Los usuarios pueden crear tareas para asociar a los riesgos, estas deben tener </w:t>
+      </w:r>
+      <w:r>
+        <w:t>nombre, serie de pasos a seguir, a quien se debe notificar, fecha de creación y finalización.</w:t>
+      </w:r>
+    </w:p>
+    <w:p>
+      <w:pPr>
+        <w:pStyle w:val="Prrafodelista"/>
+        <w:numPr>
+          <w:ilvl w:val="0"/>
+          <w:numId w:val="14"/>
+        </w:numPr>
+      </w:pPr>
+      <w:r>
+        <w:t>Agregar tareas. Los usuarios pueden añadir tareas a las que están asociadas a los riesgos.</w:t>
+      </w:r>
+    </w:p>
+    <w:p>
+      <w:pPr>
+        <w:pStyle w:val="Prrafodelista"/>
+        <w:numPr>
+          <w:ilvl w:val="0"/>
+          <w:numId w:val="14"/>
+        </w:numPr>
+      </w:pPr>
+      <w:r>
+        <w:t>Modificar tareas. Los lideres de proyecto pueden modificar las tareas asociadas a los riesgos.</w:t>
+      </w:r>
+    </w:p>
+    <w:p>
+      <w:pPr>
+        <w:pStyle w:val="Prrafodelista"/>
+        <w:numPr>
+          <w:ilvl w:val="0"/>
+          <w:numId w:val="14"/>
+        </w:numPr>
+      </w:pPr>
+      <w:r>
+        <w:t>Vincular tareas.</w:t>
+      </w:r>
+      <w:r>
+        <w:t xml:space="preserve"> Los usuarios </w:t>
+      </w:r>
+      <w:r>
+        <w:t>pueden vincular tareas a los distintos tipos de riesgos.</w:t>
+      </w:r>
+    </w:p>
+    <w:p>
+      <w:pPr>
+        <w:pStyle w:val="Prrafodelista"/>
+        <w:numPr>
+          <w:ilvl w:val="0"/>
+          <w:numId w:val="14"/>
+        </w:numPr>
+      </w:pPr>
+      <w:r>
+        <w:t>Completar tareas.</w:t>
+      </w:r>
+      <w:r>
+        <w:t xml:space="preserve"> Los usuarios pueden marcar como completada las tareas. </w:t>
+      </w:r>
+    </w:p>
+    <w:p>
+      <w:pPr>
+        <w:pStyle w:val="Prrafodelista"/>
+        <w:numPr>
+          <w:ilvl w:val="0"/>
+          <w:numId w:val="14"/>
+        </w:numPr>
+      </w:pPr>
+      <w:r>
+        <w:t>Vincular responsables.</w:t>
+      </w:r>
+      <w:r>
+        <w:t xml:space="preserve"> Los lideres del proyecto pueden vincular a los responsables de la realización de esa tarea.</w:t>
+      </w:r>
+    </w:p>
+    <w:p>
+      <w:pPr>
+        <w:pStyle w:val="Prrafodelista"/>
+        <w:numPr>
+          <w:ilvl w:val="0"/>
+          <w:numId w:val="14"/>
+        </w:numPr>
+      </w:pPr>
+      <w:r>
+        <w:t>Notificar acciones</w:t>
       </w:r>
       <w:r>
         <w:t>.</w:t>
       </w:r>
       <w:r>
-        <w:t>]</w:t>
-      </w:r>
-    </w:p>
-    <w:p>
-      <w:pPr>
-        <w:pStyle w:val="PSI-Ttulo3"/>
-      </w:pPr>
-      <w:bookmarkStart w:id="47" w:name="_Toc228187392"/>
-      <w:bookmarkStart w:id="48" w:name="_Toc234690204"/>
-      <w:r>
-        <w:br/>
-      </w:r>
-      <w:bookmarkStart w:id="49" w:name="_Toc176607506"/>
-      <w:r>
-        <w:t>Casos de uso</w:t>
-      </w:r>
-      <w:bookmarkEnd w:id="47"/>
-      <w:bookmarkEnd w:id="48"/>
-      <w:bookmarkEnd w:id="49"/>
-    </w:p>
-    <w:p>
-      <w:pPr>
-        <w:pStyle w:val="PSI-Comentario"/>
-      </w:pPr>
-      <w:r>
-        <w:t>[</w:t>
-      </w:r>
-      <w:r>
-        <w:t>E</w:t>
-      </w:r>
-      <w:r>
-        <w:t>numerar los casos de uso a implementar por el grupo de desarrollo como así también su interacción con los actores del sistema, la definición de casos de uso de la propuesta de desarrollo no debe ser la definición definitiva, pero si debe ser exhaustiva para que comprenda toda la funcionalidad a implementar</w:t>
-      </w:r>
+        <w:t xml:space="preserve"> El sistema deberá notificar a los usuarios sobre la creación de riesgo, vinculación de los riesgos, ocurrencia de los riesgos, sino se terminaron las tareas deberá notificarlo, etc.</w:t>
+      </w:r>
+    </w:p>
+    <w:p>
+      <w:pPr>
+        <w:pStyle w:val="Prrafodelista"/>
+        <w:numPr>
+          <w:ilvl w:val="0"/>
+          <w:numId w:val="14"/>
+        </w:numPr>
+      </w:pPr>
+      <w:r>
+        <w:t>Crear atributos de evaluación. Los lideres del proyecto podrán crear sus atributos de evaluación.</w:t>
+      </w:r>
+    </w:p>
+    <w:p>
+      <w:pPr>
+        <w:pStyle w:val="Prrafodelista"/>
+        <w:numPr>
+          <w:ilvl w:val="0"/>
+          <w:numId w:val="14"/>
+        </w:numPr>
+      </w:pPr>
+      <w:r>
+        <w:t xml:space="preserve">Modificar atributos de evaluación. Los lideres del proyecto podrán actualizar los elementos de </w:t>
+      </w:r>
+      <w:proofErr w:type="gramStart"/>
+      <w:r>
+        <w:t>la misma</w:t>
+      </w:r>
+      <w:proofErr w:type="gramEnd"/>
       <w:r>
         <w:t>.</w:t>
       </w:r>
-      <w:r>
-        <w:t>]</w:t>
-      </w:r>
-    </w:p>
-    <w:p/>
+    </w:p>
+    <w:p>
+      <w:pPr>
+        <w:pStyle w:val="Prrafodelista"/>
+        <w:numPr>
+          <w:ilvl w:val="0"/>
+          <w:numId w:val="14"/>
+        </w:numPr>
+      </w:pPr>
+      <w:r>
+        <w:t>Añadir atributos de evaluación. Los lideres del proyecto podrán agregar nuevos criterios de evaluación.</w:t>
+      </w:r>
+    </w:p>
+    <w:p>
+      <w:pPr>
+        <w:pStyle w:val="Prrafodelista"/>
+        <w:numPr>
+          <w:ilvl w:val="0"/>
+          <w:numId w:val="14"/>
+        </w:numPr>
+      </w:pPr>
+      <w:r>
+        <w:t xml:space="preserve">Modificar criterio de </w:t>
+      </w:r>
+      <w:r>
+        <w:t>evaluación</w:t>
+      </w:r>
+      <w:r>
+        <w:t>.</w:t>
+      </w:r>
+      <w:r>
+        <w:t xml:space="preserve"> Los lideres de proyecto podrán modificar </w:t>
+      </w:r>
+      <w:r>
+        <w:t xml:space="preserve">el criterio de los riesgos, es decir, se modificará que tanto impacto y que tanta probabilidad existe </w:t>
+      </w:r>
+    </w:p>
+    <w:p>
+      <w:pPr>
+        <w:pStyle w:val="Prrafodelista"/>
+        <w:numPr>
+          <w:ilvl w:val="0"/>
+          <w:numId w:val="14"/>
+        </w:numPr>
+      </w:pPr>
+      <w:r>
+        <w:t xml:space="preserve">Priorizar </w:t>
+      </w:r>
+      <w:r>
+        <w:t>r</w:t>
+      </w:r>
+      <w:r>
+        <w:t>iesgos.</w:t>
+      </w:r>
+      <w:r>
+        <w:t xml:space="preserve"> </w:t>
+      </w:r>
+      <w:r>
+        <w:t>El sistema deberá</w:t>
+      </w:r>
+      <w:r>
+        <w:t xml:space="preserve"> priorizar los riesgos a través del criterio de priorización. </w:t>
+      </w:r>
+    </w:p>
+    <w:p>
+      <w:pPr>
+        <w:pStyle w:val="Prrafodelista"/>
+        <w:numPr>
+          <w:ilvl w:val="0"/>
+          <w:numId w:val="14"/>
+        </w:numPr>
+      </w:pPr>
+      <w:r>
+        <w:t>Mostrar gráficos de métricas.</w:t>
+      </w:r>
+      <w:r>
+        <w:t xml:space="preserve"> El sistema deberá mostrar información relevante sobre los riesgos que estén cargados.</w:t>
+      </w:r>
+    </w:p>
+    <w:p>
+      <w:pPr>
+        <w:pStyle w:val="Prrafodelista"/>
+        <w:numPr>
+          <w:ilvl w:val="0"/>
+          <w:numId w:val="14"/>
+        </w:numPr>
+      </w:pPr>
+      <w:r>
+        <w:t>Exportar gráficos.</w:t>
+      </w:r>
+      <w:r>
+        <w:t xml:space="preserve"> Los usuarios podrán exportar los gráficos en formato png para poder anexarlo en diferentes documentos.</w:t>
+      </w:r>
+    </w:p>
+    <w:p>
+      <w:pPr>
+        <w:pStyle w:val="Prrafodelista"/>
+        <w:numPr>
+          <w:ilvl w:val="0"/>
+          <w:numId w:val="14"/>
+        </w:numPr>
+      </w:pPr>
+      <w:r>
+        <w:t xml:space="preserve">Cargar plantilla. </w:t>
+      </w:r>
+      <w:r>
+        <w:t>El sistema tendrá una plantilla cargada que podrá ser utilizada por los usuarios finales.</w:t>
+      </w:r>
+    </w:p>
+    <w:p>
+      <w:pPr>
+        <w:pStyle w:val="Prrafodelista"/>
+        <w:numPr>
+          <w:ilvl w:val="0"/>
+          <w:numId w:val="14"/>
+        </w:numPr>
+      </w:pPr>
+      <w:r>
+        <w:t>Cargar preguntas frecuentes.</w:t>
+      </w:r>
+      <w:r>
+        <w:t xml:space="preserve"> Los lideres de proyecto y administradores podrán agregar preguntas y respuestas sobre las diferentes dificultades que se presenten en el desarrollo, es decir, el criterio de nombramiento de los riesgos puede estar ahí, etc.</w:t>
+      </w:r>
+    </w:p>
+    <w:p>
+      <w:pPr>
+        <w:pStyle w:val="Prrafodelista"/>
+        <w:numPr>
+          <w:ilvl w:val="0"/>
+          <w:numId w:val="14"/>
+        </w:numPr>
+      </w:pPr>
+      <w:r>
+        <w:t>Desvincular proyecto.</w:t>
+      </w:r>
+      <w:r>
+        <w:t xml:space="preserve"> Los administradores podrán desvincular a los usuarios de los proyectos. </w:t>
+      </w:r>
+    </w:p>
+    <w:p>
+      <w:pPr>
+        <w:pStyle w:val="Prrafodelista"/>
+        <w:numPr>
+          <w:ilvl w:val="0"/>
+          <w:numId w:val="14"/>
+        </w:numPr>
+      </w:pPr>
+      <w:r>
+        <w:t>Modificar rol.</w:t>
+      </w:r>
+      <w:r>
+        <w:t xml:space="preserve"> Los usuarios tendrán que elegir que rol deberán tomar para el proyecto, si son lideres de proyecto y desarrolladores.</w:t>
+      </w:r>
+    </w:p>
+    <w:p>
+      <w:pPr>
+        <w:pStyle w:val="Prrafodelista"/>
+        <w:numPr>
+          <w:ilvl w:val="0"/>
+          <w:numId w:val="14"/>
+        </w:numPr>
+      </w:pPr>
+      <w:r>
+        <w:t>Realizar informes.</w:t>
+      </w:r>
+      <w:r>
+        <w:t xml:space="preserve"> El sistema </w:t>
+      </w:r>
+      <w:proofErr w:type="spellStart"/>
+      <w:r>
+        <w:t>debera</w:t>
+      </w:r>
+      <w:proofErr w:type="spellEnd"/>
+      <w:r>
+        <w:t xml:space="preserve"> permitir la generación de informes.</w:t>
+      </w:r>
+    </w:p>
+    <w:p>
+      <w:pPr>
+        <w:pStyle w:val="Prrafodelista"/>
+        <w:numPr>
+          <w:ilvl w:val="0"/>
+          <w:numId w:val="14"/>
+        </w:numPr>
+      </w:pPr>
+      <w:r>
+        <w:lastRenderedPageBreak/>
+        <w:t>Realizar resúmenes.</w:t>
+      </w:r>
+      <w:r>
+        <w:t xml:space="preserve"> El sistema </w:t>
+      </w:r>
+      <w:proofErr w:type="spellStart"/>
+      <w:r>
+        <w:t>debera</w:t>
+      </w:r>
+      <w:proofErr w:type="spellEnd"/>
+      <w:r>
+        <w:t xml:space="preserve"> enviar resúmenes según un criterio preestablecido a los usuarios, lideres de proyecto y administradores.</w:t>
+      </w:r>
+    </w:p>
     <w:p>
       <w:pPr>
         <w:pStyle w:val="PSI-Ttulo2"/>
@@ -4265,10 +4805,18 @@
         <w:pStyle w:val="PSI-Comentario"/>
       </w:pPr>
       <w:r>
-        <w:lastRenderedPageBreak/>
-        <w:t>Para realizar la planificación se deberá utilizar el método de estimación basado en Casos de Uso, adjuntando su planilla correspondiente como anexo de esta propuesta, es por eso que en esta sección solo se verá un resumen de dicha estimación]</w:t>
-      </w:r>
-    </w:p>
+        <w:t xml:space="preserve">Para realizar la planificación se deberá utilizar el método de estimación basado en Casos de Uso, adjuntando su planilla correspondiente como anexo de esta propuesta, es por eso </w:t>
+      </w:r>
+      <w:proofErr w:type="gramStart"/>
+      <w:r>
+        <w:t>que</w:t>
+      </w:r>
+      <w:proofErr w:type="gramEnd"/>
+      <w:r>
+        <w:t xml:space="preserve"> en esta sección solo se verá un resumen de dicha estimación]</w:t>
+      </w:r>
+    </w:p>
+    <w:p/>
     <w:p>
       <w:pPr>
         <w:rPr>
@@ -4394,29 +4942,34 @@
     </w:p>
     <w:p>
       <w:pPr>
-        <w:pStyle w:val="Prrafodelista"/>
-        <w:numPr>
-          <w:ilvl w:val="0"/>
-          <w:numId w:val="16"/>
-        </w:numPr>
         <w:rPr>
           <w:lang w:val="es-MX"/>
         </w:rPr>
       </w:pPr>
-      <w:hyperlink r:id="rId12" w:history="1">
-        <w:r>
-          <w:rPr>
-            <w:rStyle w:val="Hipervnculo"/>
-            <w:lang w:val="es-MX"/>
-          </w:rPr>
-          <w:t>https://github.com/fxex/Vesta_Risk_Manager/tree/develop/Inicio/Registro%20de%20entrevista</w:t>
-        </w:r>
-      </w:hyperlink>
       <w:r>
         <w:rPr>
           <w:lang w:val="es-MX"/>
         </w:rPr>
-        <w:t xml:space="preserve">  </w:t>
+        <w:t>Se anexa con el documento un resumen de la entrevista que fue realizada el día 27/08/2024.</w:t>
+      </w:r>
+    </w:p>
+    <w:p>
+      <w:pPr>
+        <w:rPr>
+          <w:lang w:val="es-MX"/>
+        </w:rPr>
+      </w:pPr>
+      <w:r>
+        <w:rPr>
+          <w:lang w:val="es-MX"/>
+        </w:rPr>
+        <w:t>Se anexa imágenes sobre el cuestionario realizado el día 08/09/2024</w:t>
+      </w:r>
+      <w:r>
+        <w:rPr>
+          <w:lang w:val="es-MX"/>
+        </w:rPr>
+        <w:t>.</w:t>
       </w:r>
     </w:p>
     <w:p>
@@ -4488,75 +5041,18 @@
           <w:numId w:val="15"/>
         </w:numPr>
       </w:pPr>
-      <w:r>
-        <w:rPr>
-          <w:color w:val="auto"/>
-        </w:rPr>
-        <w:t>Plantillas</w:t>
-      </w:r>
-      <w:r>
-        <w:rPr>
-          <w:color w:val="auto"/>
-        </w:rPr>
-        <w:t xml:space="preserve"> de la metodología PSI</w:t>
-      </w:r>
-      <w:r>
-        <w:rPr>
-          <w:color w:val="auto"/>
-        </w:rPr>
-        <w:t xml:space="preserve"> utilizadas actualmente para la gestión de riesgo en las asignaturas de </w:t>
-      </w:r>
-      <w:proofErr w:type="spellStart"/>
-      <w:r>
-        <w:rPr>
-          <w:color w:val="auto"/>
-        </w:rPr>
-        <w:t>AdeS</w:t>
-      </w:r>
-      <w:proofErr w:type="spellEnd"/>
-      <w:r>
-        <w:rPr>
-          <w:color w:val="auto"/>
-        </w:rPr>
-        <w:t xml:space="preserve"> y </w:t>
-      </w:r>
-      <w:proofErr w:type="spellStart"/>
-      <w:r>
-        <w:rPr>
-          <w:color w:val="auto"/>
-        </w:rPr>
-        <w:t>LeS</w:t>
-      </w:r>
-      <w:proofErr w:type="spellEnd"/>
-      <w:r>
-        <w:rPr>
-          <w:color w:val="auto"/>
-        </w:rPr>
-        <w:t>:</w:t>
-      </w:r>
-      <w:r>
-        <w:t xml:space="preserve"> </w:t>
-      </w:r>
-      <w:hyperlink r:id="rId13" w:history="1">
+      <w:hyperlink r:id="rId12" w:history="1">
         <w:r>
           <w:rPr>
             <w:rStyle w:val="Hipervnculo"/>
           </w:rPr>
-          <w:t>https://www.uarg.unpa.edu.ar/psi/psi/domains/gestion_de_riesgos_CF71AFFF.html?nodeId=31fd3037</w:t>
+          <w:t>Plantillas de la metodología PSI utilizadas actualmente para la gestión de riesgo en las asignaturas de AdeS y LeS</w:t>
         </w:r>
       </w:hyperlink>
-      <w:r>
-        <w:t xml:space="preserve"> </w:t>
-      </w:r>
-    </w:p>
-    <w:p>
-      <w:pPr>
-        <w:pStyle w:val="PSI-Ttulo1"/>
-      </w:pPr>
     </w:p>
     <w:sectPr>
-      <w:headerReference w:type="default" r:id="rId14"/>
-      <w:footerReference w:type="default" r:id="rId15"/>
+      <w:headerReference w:type="default" r:id="rId13"/>
+      <w:footerReference w:type="default" r:id="rId14"/>
       <w:pgSz w:w="11906" w:h="16838"/>
       <w:pgMar w:top="1535" w:right="1701" w:bottom="1417" w:left="1701" w:header="567" w:footer="572" w:gutter="0"/>
       <w:cols w:space="708"/>

</xml_diff>

<commit_message>
Doc: Se modificaron la descripcion de algunos riesgos, se agregaron mas casos de uso en la propuesta de desarrollo
</commit_message>
<xml_diff>
--- a/Inicio/Propuesta de Desarrollo_Vesta Risk Manager_T-Code.docx
+++ b/Inicio/Propuesta de Desarrollo_Vesta Risk Manager_T-Code.docx
@@ -354,25 +354,7 @@
           <w:sz w:val="36"/>
           <w:szCs w:val="36"/>
         </w:rPr>
-        <w:t xml:space="preserve">Vesta </w:t>
-      </w:r>
-      <w:proofErr w:type="spellStart"/>
-      <w:r>
-        <w:rPr>
-          <w:rFonts w:ascii="Cambria" w:hAnsi="Cambria"/>
-          <w:sz w:val="36"/>
-          <w:szCs w:val="36"/>
-        </w:rPr>
-        <w:t>Risk</w:t>
-      </w:r>
-      <w:proofErr w:type="spellEnd"/>
-      <w:r>
-        <w:rPr>
-          <w:rFonts w:ascii="Cambria" w:hAnsi="Cambria"/>
-          <w:sz w:val="36"/>
-          <w:szCs w:val="36"/>
-        </w:rPr>
-        <w:t xml:space="preserve"> Manager</w:t>
+        <w:t>Vesta Risk Manager</w:t>
       </w:r>
     </w:p>
     <w:p>
@@ -403,16 +385,8 @@
         <w:rPr>
           <w:lang w:val="es-AR"/>
         </w:rPr>
-        <w:t>T-</w:t>
-      </w:r>
-      <w:proofErr w:type="spellStart"/>
-      <w:r>
-        <w:rPr>
-          <w:lang w:val="es-AR"/>
-        </w:rPr>
-        <w:t>Code</w:t>
-      </w:r>
-      <w:proofErr w:type="spellEnd"/>
+        <w:t>T-Code</w:t>
+      </w:r>
       <w:r>
         <w:rPr>
           <w:lang w:val="es-AR"/>
@@ -3018,15 +2992,7 @@
         </w:numPr>
       </w:pPr>
       <w:r>
-        <w:t xml:space="preserve">Cintia </w:t>
-      </w:r>
-      <w:proofErr w:type="spellStart"/>
-      <w:r>
-        <w:t>Hernandez</w:t>
-      </w:r>
-      <w:proofErr w:type="spellEnd"/>
-      <w:r>
-        <w:t>.</w:t>
+        <w:t>Cintia Hernandez.</w:t>
       </w:r>
       <w:r>
         <w:t xml:space="preserve"> </w:t>
@@ -3089,15 +3055,7 @@
     </w:p>
     <w:p>
       <w:r>
-        <w:t xml:space="preserve">En la actualidad, el grupo está trabajando en el sistema Vesta </w:t>
-      </w:r>
-      <w:proofErr w:type="spellStart"/>
-      <w:r>
-        <w:t>Risk</w:t>
-      </w:r>
-      <w:proofErr w:type="spellEnd"/>
-      <w:r>
-        <w:t xml:space="preserve"> Manager</w:t>
+        <w:t>En la actualidad, el grupo está trabajando en el sistema Vesta Risk Manager</w:t>
       </w:r>
       <w:r>
         <w:t>,</w:t>
@@ -3191,15 +3149,7 @@
         <w:t xml:space="preserve">l desarrollo e implementación </w:t>
       </w:r>
       <w:r>
-        <w:t xml:space="preserve">del sistema Vesta </w:t>
-      </w:r>
-      <w:proofErr w:type="spellStart"/>
-      <w:r>
-        <w:t>Risk</w:t>
-      </w:r>
-      <w:proofErr w:type="spellEnd"/>
-      <w:r>
-        <w:t xml:space="preserve"> Manager, </w:t>
+        <w:t xml:space="preserve">del sistema Vesta Risk Manager, </w:t>
       </w:r>
       <w:r>
         <w:t xml:space="preserve">la gestión de riesgos en las asignaturas de las carreras de Analista en sistemas y Licenciatura en sistemas se realiza por medio de plantillas basadas en la metodología PSI. Aunque estas plantillas han </w:t>
@@ -3229,23 +3179,7 @@
           <w:b/>
           <w:bCs/>
         </w:rPr>
-        <w:t xml:space="preserve">Vesta </w:t>
-      </w:r>
-      <w:proofErr w:type="spellStart"/>
-      <w:r>
-        <w:rPr>
-          <w:b/>
-          <w:bCs/>
-        </w:rPr>
-        <w:t>Risk</w:t>
-      </w:r>
-      <w:proofErr w:type="spellEnd"/>
-      <w:r>
-        <w:rPr>
-          <w:b/>
-          <w:bCs/>
-        </w:rPr>
-        <w:t xml:space="preserve"> Manager</w:t>
+        <w:t>Vesta Risk Manager</w:t>
       </w:r>
       <w:r>
         <w:t> integre todas las ventajas que ofrecen las herramientas previamente utilizadas. Solo así podrá considerarse un éxito en la mejora de la gestión de riesgos, garantizando un proceso más eficiente y efectivo para los estudiantes y docentes involucrados.</w:t>
@@ -3750,15 +3684,7 @@
         <w:t>Se deben enumerar</w:t>
       </w:r>
       <w:r>
-        <w:t xml:space="preserve"> los requisitos detectados por parte del grupo de desarrollo. En la misma no se deberá hacer distinción entre la factibilidad de realización de </w:t>
-      </w:r>
-      <w:proofErr w:type="gramStart"/>
-      <w:r>
-        <w:t>estos,  sino</w:t>
-      </w:r>
-      <w:proofErr w:type="gramEnd"/>
-      <w:r>
-        <w:t xml:space="preserve"> que solo se deberán enumerar los mismos, incluyendo una pequeña descripción de estos.</w:t>
+        <w:t xml:space="preserve"> los requisitos detectados por parte del grupo de desarrollo. En la misma no se deberá hacer distinción entre la factibilidad de realización de estos,  sino que solo se deberán enumerar los mismos, incluyendo una pequeña descripción de estos.</w:t>
       </w:r>
     </w:p>
     <w:p>
@@ -4421,19 +4347,7 @@
         </w:numPr>
       </w:pPr>
       <w:r>
-        <w:t xml:space="preserve">Modificar </w:t>
-      </w:r>
-      <w:r>
-        <w:t xml:space="preserve">clasificación. Los lideres del proyecto pueden </w:t>
-      </w:r>
-      <w:r>
-        <w:t xml:space="preserve">modificar las </w:t>
-      </w:r>
-      <w:r>
-        <w:t xml:space="preserve">clasificaciones </w:t>
-      </w:r>
-      <w:r>
-        <w:t>ya cargadas.</w:t>
+        <w:t>Modificar clasificación. Los lideres del proyecto pueden modificar las clasificaciones ya cargadas.</w:t>
       </w:r>
     </w:p>
     <w:p>
@@ -4562,15 +4476,7 @@
         </w:numPr>
       </w:pPr>
       <w:r>
-        <w:t xml:space="preserve">Modificar atributos de evaluación. Los lideres del proyecto podrán actualizar los elementos de </w:t>
-      </w:r>
-      <w:proofErr w:type="gramStart"/>
-      <w:r>
-        <w:t>la misma</w:t>
-      </w:r>
-      <w:proofErr w:type="gramEnd"/>
-      <w:r>
-        <w:t>.</w:t>
+        <w:t>Modificar atributos de evaluación. Los lideres del proyecto podrán actualizar los elementos de la misma.</w:t>
       </w:r>
     </w:p>
     <w:p>
@@ -4738,15 +4644,19 @@
         <w:t>Realizar informes.</w:t>
       </w:r>
       <w:r>
-        <w:t xml:space="preserve"> El sistema </w:t>
-      </w:r>
-      <w:proofErr w:type="spellStart"/>
-      <w:r>
-        <w:t>debera</w:t>
-      </w:r>
-      <w:proofErr w:type="spellEnd"/>
-      <w:r>
-        <w:t xml:space="preserve"> permitir la generación de informes.</w:t>
+        <w:t xml:space="preserve"> </w:t>
+      </w:r>
+      <w:r>
+        <w:t>Los usuarios pueden solicitar</w:t>
+      </w:r>
+      <w:r>
+        <w:t xml:space="preserve"> </w:t>
+      </w:r>
+      <w:r>
+        <w:t xml:space="preserve">distintos tipos de </w:t>
+      </w:r>
+      <w:r>
+        <w:t>informes.</w:t>
       </w:r>
     </w:p>
     <w:p>
@@ -4762,15 +4672,37 @@
         <w:t>Realizar resúmenes.</w:t>
       </w:r>
       <w:r>
-        <w:t xml:space="preserve"> El sistema </w:t>
-      </w:r>
-      <w:proofErr w:type="spellStart"/>
-      <w:r>
-        <w:t>debera</w:t>
-      </w:r>
-      <w:proofErr w:type="spellEnd"/>
-      <w:r>
-        <w:t xml:space="preserve"> enviar resúmenes según un criterio preestablecido a los usuarios, lideres de proyecto y administradores.</w:t>
+        <w:t xml:space="preserve"> </w:t>
+      </w:r>
+      <w:r>
+        <w:t xml:space="preserve">Los usuarios pueden solicitar </w:t>
+      </w:r>
+      <w:r>
+        <w:t>resúmenes según un criterio preestablecido a los usuarios, lideres de proyecto y administradores.</w:t>
+      </w:r>
+    </w:p>
+    <w:p>
+      <w:pPr>
+        <w:pStyle w:val="Prrafodelista"/>
+        <w:numPr>
+          <w:ilvl w:val="0"/>
+          <w:numId w:val="14"/>
+        </w:numPr>
+      </w:pPr>
+      <w:r>
+        <w:t>Exportar informes.  Los usuarios podrán exportar los informes realizados en formato pdf.</w:t>
+      </w:r>
+    </w:p>
+    <w:p>
+      <w:pPr>
+        <w:pStyle w:val="Prrafodelista"/>
+        <w:numPr>
+          <w:ilvl w:val="0"/>
+          <w:numId w:val="14"/>
+        </w:numPr>
+      </w:pPr>
+      <w:r>
+        <w:t>Exportar resúmenes. Los usuarios podrán exportar los resúmenes en formato pdf.</w:t>
       </w:r>
     </w:p>
     <w:p>
@@ -4805,15 +4737,7 @@
         <w:pStyle w:val="PSI-Comentario"/>
       </w:pPr>
       <w:r>
-        <w:t xml:space="preserve">Para realizar la planificación se deberá utilizar el método de estimación basado en Casos de Uso, adjuntando su planilla correspondiente como anexo de esta propuesta, es por eso </w:t>
-      </w:r>
-      <w:proofErr w:type="gramStart"/>
-      <w:r>
-        <w:t>que</w:t>
-      </w:r>
-      <w:proofErr w:type="gramEnd"/>
-      <w:r>
-        <w:t xml:space="preserve"> en esta sección solo se verá un resumen de dicha estimación]</w:t>
+        <w:t>Para realizar la planificación se deberá utilizar el método de estimación basado en Casos de Uso, adjuntando su planilla correspondiente como anexo de esta propuesta, es por eso que en esta sección solo se verá un resumen de dicha estimación]</w:t>
       </w:r>
     </w:p>
     <w:p/>
@@ -4862,15 +4786,7 @@
         <w:pStyle w:val="PSI-Comentario"/>
       </w:pPr>
       <w:r>
-        <w:t xml:space="preserve">Es de particular interés para ambas partes que quede claro </w:t>
-      </w:r>
-      <w:proofErr w:type="spellStart"/>
-      <w:r>
-        <w:t>como</w:t>
-      </w:r>
-      <w:proofErr w:type="spellEnd"/>
-      <w:r>
-        <w:t xml:space="preserve"> se realizaran las entregas del producto de software como así también cual es el tiempo de soporte que el grupo de desarrollo se compromete a brindar dentro de esta propuesta]</w:t>
+        <w:t>Es de particular interés para ambas partes que quede claro como se realizaran las entregas del producto de software como así también cual es el tiempo de soporte que el grupo de desarrollo se compromete a brindar dentro de esta propuesta]</w:t>
       </w:r>
     </w:p>
     <w:p>
@@ -4980,6 +4896,7 @@
       <w:bookmarkStart w:id="64" w:name="_Toc234690209"/>
       <w:bookmarkStart w:id="65" w:name="_Toc176607511"/>
       <w:r>
+        <w:lastRenderedPageBreak/>
         <w:t>Comentarios</w:t>
       </w:r>
       <w:bookmarkEnd w:id="63"/>
@@ -5091,16 +5008,8 @@
       <w:rPr>
         <w:lang w:val="es-AR"/>
       </w:rPr>
-      <w:t>T-</w:t>
+      <w:t>T-Code</w:t>
     </w:r>
-    <w:proofErr w:type="spellStart"/>
-    <w:r>
-      <w:rPr>
-        <w:lang w:val="es-AR"/>
-      </w:rPr>
-      <w:t>Code</w:t>
-    </w:r>
-    <w:proofErr w:type="spellEnd"/>
     <w:r>
       <w:rPr>
         <w:lang w:val="es-AR"/>
@@ -5920,15 +5829,7 @@
       </mc:AlternateContent>
     </w:r>
     <w:r>
-      <w:t xml:space="preserve">Vesta </w:t>
-    </w:r>
-    <w:proofErr w:type="spellStart"/>
-    <w:r>
-      <w:t>Risk</w:t>
-    </w:r>
-    <w:proofErr w:type="spellEnd"/>
-    <w:r>
-      <w:t xml:space="preserve"> Manager</w:t>
+      <w:t>Vesta Risk Manager</w:t>
     </w:r>
     <w:r>
       <w:tab/>

</xml_diff>